<commit_message>
solo actualice el word
</commit_message>
<xml_diff>
--- a/examen4.docx
+++ b/examen4.docx
@@ -12,6 +12,32 @@
         <w:rPr>
           <w:lang w:val="en-US"/>
         </w:rPr>
+        <w:t>Juan Pablo Rubio Mejia 000321656</w:t>
+      </w:r>
+    </w:p>
+    <w:p>
+      <w:pPr>
+        <w:rPr>
+          <w:lang w:val="en-US"/>
+        </w:rPr>
+      </w:pPr>
+      <w:r>
+        <w:rPr>
+          <w:lang w:val="en-US"/>
+        </w:rPr>
+        <w:t xml:space="preserve">Kevin Hoyos Corrales </w:t>
+      </w:r>
+    </w:p>
+    <w:p>
+      <w:pPr>
+        <w:rPr>
+          <w:lang w:val="en-US"/>
+        </w:rPr>
+      </w:pPr>
+      <w:r>
+        <w:rPr>
+          <w:lang w:val="en-US"/>
+        </w:rPr>
         <w:t>Bueno aqui estara la solucio nal examen #4 de Topicos Avanzado de Bases de Datos</w:t>
       </w:r>
     </w:p>
@@ -155,6 +181,7 @@
         <w:rPr>
           <w:noProof/>
         </w:rPr>
+        <w:lastRenderedPageBreak/>
         <w:drawing>
           <wp:inline distT="0" distB="0" distL="0" distR="0" wp14:anchorId="41332AB0" wp14:editId="5DF0EC3D">
             <wp:extent cx="5612130" cy="1952625"/>
@@ -202,7 +229,6 @@
         <w:rPr>
           <w:noProof/>
         </w:rPr>
-        <w:lastRenderedPageBreak/>
         <w:drawing>
           <wp:inline distT="0" distB="0" distL="0" distR="0" wp14:anchorId="714E1A43" wp14:editId="5ED2E2BB">
             <wp:extent cx="5441326" cy="2124075"/>
@@ -358,11 +384,7 @@
     <w:p/>
     <w:p>
       <w:r>
-        <w:t xml:space="preserve">Bueno continuando desde aquí tuvimos varios inconvenientes y problemas debido a que nunca nos quiso entrar a la base de datos salió errores de autenticación o problemas y se cierra sesión (lo cual raro ya que nunca entraba) entonces por falta de tiempo y veguenza de decirle al profesora faltando poco para entregar el examen decidimos aprender una tecnología nueva jejeje ene ste </w:t>
-      </w:r>
-      <w:r>
-        <w:lastRenderedPageBreak/>
-        <w:t>caso cambiamos a firebase (no sabemos anda de firebase pero bueno que se le va a hacer tampoco debe ser tan difícil (esperamos...))</w:t>
+        <w:t>Bueno continuando desde aquí tuvimos varios inconvenientes y problemas debido a que nunca nos quiso entrar a la base de datos salió errores de autenticación o problemas y se cierra sesión (lo cual raro ya que nunca entraba) entonces por falta de tiempo y veguenza de decirle al profesora faltando poco para entregar el examen decidimos aprender una tecnología nueva jejeje ene ste caso cambiamos a firebase (no sabemos anda de firebase pero bueno que se le va a hacer tampoco debe ser tan difícil (esperamos...))</w:t>
       </w:r>
     </w:p>
     <w:p/>
@@ -471,6 +493,7 @@
     </w:p>
     <w:p>
       <w:r>
+        <w:lastRenderedPageBreak/>
         <w:drawing>
           <wp:inline distT="0" distB="0" distL="0" distR="0" wp14:anchorId="03AF72FB" wp14:editId="683F7820">
             <wp:extent cx="5612130" cy="674370"/>
@@ -525,7 +548,6 @@
     </w:p>
     <w:p>
       <w:r>
-        <w:lastRenderedPageBreak/>
         <w:t>Después de mucha investigación… mucha mas aun</w:t>
       </w:r>
     </w:p>
@@ -573,6 +595,7 @@
     </w:p>
     <w:p>
       <w:r>
+        <w:lastRenderedPageBreak/>
         <w:drawing>
           <wp:inline distT="0" distB="0" distL="0" distR="0" wp14:anchorId="3C7805DB" wp14:editId="5659F869">
             <wp:extent cx="5612130" cy="2829560"/>
@@ -612,7 +635,6 @@
     </w:p>
     <w:p>
       <w:r>
-        <w:lastRenderedPageBreak/>
         <w:t>Terminamos usando navicat, fue el único que funciono, no sabíamos que datagrip también tenia mongo pero no nos funcionaba así que es lo que hay toco con este</w:t>
       </w:r>
     </w:p>
@@ -658,6 +680,7 @@
     </w:p>
     <w:p>
       <w:r>
+        <w:lastRenderedPageBreak/>
         <w:t>Otros mil anos mirando como importar, pero progresando jajaja y saber que esto solo es carpintería solo arreglamos la base de datos, pero ahí vamos</w:t>
       </w:r>
     </w:p>
@@ -669,7 +692,6 @@
     </w:p>
     <w:p>
       <w:r>
-        <w:lastRenderedPageBreak/>
         <w:drawing>
           <wp:inline distT="0" distB="0" distL="0" distR="0" wp14:anchorId="39642EFB" wp14:editId="157D5086">
             <wp:extent cx="6132830" cy="2914650"/>
@@ -867,7 +889,6 @@
     </w:p>
     <w:p>
       <w:r>
-        <w:lastRenderedPageBreak/>
         <w:drawing>
           <wp:inline distT="0" distB="0" distL="0" distR="0" wp14:anchorId="37B36418" wp14:editId="7813CC2D">
             <wp:extent cx="3181794" cy="1095528"/>
@@ -1000,6 +1021,7 @@
     </w:p>
     <w:p>
       <w:r>
+        <w:lastRenderedPageBreak/>
         <w:drawing>
           <wp:inline distT="0" distB="0" distL="0" distR="0" wp14:anchorId="4A8B9161" wp14:editId="6755146C">
             <wp:extent cx="2762636" cy="1629002"/>
@@ -1039,7 +1061,6 @@
     </w:p>
     <w:p>
       <w:r>
-        <w:lastRenderedPageBreak/>
         <w:t>También puedes solo poner localhost/php.info en el buscador pero queda mas pro así</w:t>
       </w:r>
       <w:r>
@@ -1137,6 +1158,7 @@
     </w:p>
     <w:p>
       <w:r>
+        <w:lastRenderedPageBreak/>
         <w:drawing>
           <wp:inline distT="0" distB="0" distL="0" distR="0" wp14:anchorId="29F75B2A" wp14:editId="36250812">
             <wp:extent cx="5612130" cy="2272030"/>
@@ -1179,7 +1201,56 @@
         <w:t>Y efectivamente ya tenemos</w:t>
       </w:r>
       <w:r>
-        <w:t xml:space="preserve"> vision</w:t>
+        <w:t xml:space="preserve"> </w:t>
+      </w:r>
+      <w:r>
+        <w:t>visión</w:t>
+      </w:r>
+    </w:p>
+    <w:p/>
+    <w:p>
+      <w:r>
+        <w:lastRenderedPageBreak/>
+        <w:drawing>
+          <wp:inline distT="0" distB="0" distL="0" distR="0" wp14:anchorId="72B8CC96" wp14:editId="447AA6DA">
+            <wp:extent cx="5612130" cy="5862320"/>
+            <wp:effectExtent l="0" t="0" r="7620" b="5080"/>
+            <wp:docPr id="23" name="Imagen 23"/>
+            <wp:cNvGraphicFramePr>
+              <a:graphicFrameLocks xmlns:a="http://schemas.openxmlformats.org/drawingml/2006/main" noChangeAspect="1"/>
+            </wp:cNvGraphicFramePr>
+            <a:graphic xmlns:a="http://schemas.openxmlformats.org/drawingml/2006/main">
+              <a:graphicData uri="http://schemas.openxmlformats.org/drawingml/2006/picture">
+                <pic:pic xmlns:pic="http://schemas.openxmlformats.org/drawingml/2006/picture">
+                  <pic:nvPicPr>
+                    <pic:cNvPr id="1" name=""/>
+                    <pic:cNvPicPr/>
+                  </pic:nvPicPr>
+                  <pic:blipFill>
+                    <a:blip r:embed="rId27"/>
+                    <a:stretch>
+                      <a:fillRect/>
+                    </a:stretch>
+                  </pic:blipFill>
+                  <pic:spPr>
+                    <a:xfrm>
+                      <a:off x="0" y="0"/>
+                      <a:ext cx="5612130" cy="5862320"/>
+                    </a:xfrm>
+                    <a:prstGeom prst="rect">
+                      <a:avLst/>
+                    </a:prstGeom>
+                  </pic:spPr>
+                </pic:pic>
+              </a:graphicData>
+            </a:graphic>
+          </wp:inline>
+        </w:drawing>
+      </w:r>
+    </w:p>
+    <w:p>
+      <w:r>
+        <w:t xml:space="preserve">Creamos primer commit a nuestro git y continuamos </w:t>
       </w:r>
     </w:p>
     <w:sectPr>

</xml_diff>

<commit_message>
ya funciona departemento menos eliminar
</commit_message>
<xml_diff>
--- a/examen4.docx
+++ b/examen4.docx
@@ -400,6 +400,9 @@
     </w:p>
     <w:p>
       <w:r>
+        <w:rPr>
+          <w:noProof/>
+        </w:rPr>
         <w:drawing>
           <wp:inline distT="0" distB="0" distL="0" distR="0" wp14:anchorId="437216E0" wp14:editId="56F0DA15">
             <wp:extent cx="5612130" cy="2406015"/>
@@ -449,6 +452,9 @@
     </w:p>
     <w:p>
       <w:r>
+        <w:rPr>
+          <w:noProof/>
+        </w:rPr>
         <w:drawing>
           <wp:inline distT="0" distB="0" distL="0" distR="0" wp14:anchorId="1C7E6AE7" wp14:editId="38D7EC6C">
             <wp:extent cx="2457793" cy="933580"/>
@@ -493,6 +499,9 @@
     </w:p>
     <w:p>
       <w:r>
+        <w:rPr>
+          <w:noProof/>
+        </w:rPr>
         <w:lastRenderedPageBreak/>
         <w:drawing>
           <wp:inline distT="0" distB="0" distL="0" distR="0" wp14:anchorId="03AF72FB" wp14:editId="683F7820">
@@ -553,6 +562,9 @@
     </w:p>
     <w:p>
       <w:r>
+        <w:rPr>
+          <w:noProof/>
+        </w:rPr>
         <w:drawing>
           <wp:inline distT="0" distB="0" distL="0" distR="0" wp14:anchorId="7615C21C" wp14:editId="2690B904">
             <wp:extent cx="5612130" cy="4392930"/>
@@ -595,6 +607,9 @@
     </w:p>
     <w:p>
       <w:r>
+        <w:rPr>
+          <w:noProof/>
+        </w:rPr>
         <w:lastRenderedPageBreak/>
         <w:drawing>
           <wp:inline distT="0" distB="0" distL="0" distR="0" wp14:anchorId="3C7805DB" wp14:editId="5659F869">
@@ -641,6 +656,9 @@
     <w:p/>
     <w:p>
       <w:r>
+        <w:rPr>
+          <w:noProof/>
+        </w:rPr>
         <w:drawing>
           <wp:inline distT="0" distB="0" distL="0" distR="0" wp14:anchorId="0D68E5EC" wp14:editId="6A77EE8F">
             <wp:extent cx="5612130" cy="4326890"/>
@@ -692,6 +710,9 @@
     </w:p>
     <w:p>
       <w:r>
+        <w:rPr>
+          <w:noProof/>
+        </w:rPr>
         <w:drawing>
           <wp:inline distT="0" distB="0" distL="0" distR="0" wp14:anchorId="39642EFB" wp14:editId="157D5086">
             <wp:extent cx="6132830" cy="2914650"/>
@@ -747,6 +768,9 @@
     </w:p>
     <w:p>
       <w:r>
+        <w:rPr>
+          <w:noProof/>
+        </w:rPr>
         <w:drawing>
           <wp:inline distT="0" distB="0" distL="0" distR="0" wp14:anchorId="5B943C06" wp14:editId="7C59CEB8">
             <wp:extent cx="5612130" cy="842010"/>
@@ -845,6 +869,9 @@
     </w:p>
     <w:p>
       <w:r>
+        <w:rPr>
+          <w:noProof/>
+        </w:rPr>
         <w:drawing>
           <wp:inline distT="0" distB="0" distL="0" distR="0" wp14:anchorId="4EEB52C4" wp14:editId="5854F3DD">
             <wp:extent cx="5612130" cy="540385"/>
@@ -889,6 +916,9 @@
     </w:p>
     <w:p>
       <w:r>
+        <w:rPr>
+          <w:noProof/>
+        </w:rPr>
         <w:drawing>
           <wp:inline distT="0" distB="0" distL="0" distR="0" wp14:anchorId="37B36418" wp14:editId="7813CC2D">
             <wp:extent cx="3181794" cy="1095528"/>
@@ -933,6 +963,9 @@
     </w:p>
     <w:p>
       <w:r>
+        <w:rPr>
+          <w:noProof/>
+        </w:rPr>
         <w:drawing>
           <wp:inline distT="0" distB="0" distL="0" distR="0" wp14:anchorId="139F72A6" wp14:editId="66FE0306">
             <wp:extent cx="5534797" cy="2953162"/>
@@ -982,6 +1015,9 @@
     </w:p>
     <w:p>
       <w:r>
+        <w:rPr>
+          <w:noProof/>
+        </w:rPr>
         <w:drawing>
           <wp:inline distT="0" distB="0" distL="0" distR="0" wp14:anchorId="1FB5EF31" wp14:editId="21A5DC41">
             <wp:extent cx="2534004" cy="866896"/>
@@ -1021,6 +1057,9 @@
     </w:p>
     <w:p>
       <w:r>
+        <w:rPr>
+          <w:noProof/>
+        </w:rPr>
         <w:lastRenderedPageBreak/>
         <w:drawing>
           <wp:inline distT="0" distB="0" distL="0" distR="0" wp14:anchorId="4A8B9161" wp14:editId="6755146C">
@@ -1070,6 +1109,9 @@
     </w:p>
     <w:p>
       <w:r>
+        <w:rPr>
+          <w:noProof/>
+        </w:rPr>
         <w:drawing>
           <wp:inline distT="0" distB="0" distL="0" distR="0" wp14:anchorId="5DDCD45A" wp14:editId="6D65641B">
             <wp:extent cx="5612130" cy="1523365"/>
@@ -1114,6 +1156,9 @@
     </w:p>
     <w:p>
       <w:r>
+        <w:rPr>
+          <w:noProof/>
+        </w:rPr>
         <w:drawing>
           <wp:inline distT="0" distB="0" distL="0" distR="0" wp14:anchorId="3429D4BC" wp14:editId="6DD97D53">
             <wp:extent cx="5612130" cy="1459865"/>
@@ -1158,6 +1203,9 @@
     </w:p>
     <w:p>
       <w:r>
+        <w:rPr>
+          <w:noProof/>
+        </w:rPr>
         <w:lastRenderedPageBreak/>
         <w:drawing>
           <wp:inline distT="0" distB="0" distL="0" distR="0" wp14:anchorId="29F75B2A" wp14:editId="36250812">
@@ -1207,15 +1255,71 @@
         <w:t>visión</w:t>
       </w:r>
     </w:p>
+    <w:p>
+      <w:r>
+        <w:rPr>
+          <w:noProof/>
+        </w:rPr>
+        <w:drawing>
+          <wp:inline distT="0" distB="0" distL="0" distR="0" wp14:anchorId="72B8CC96" wp14:editId="186E3E6A">
+            <wp:extent cx="3793294" cy="3962400"/>
+            <wp:effectExtent l="0" t="0" r="0" b="0"/>
+            <wp:docPr id="23" name="Imagen 23"/>
+            <wp:cNvGraphicFramePr>
+              <a:graphicFrameLocks xmlns:a="http://schemas.openxmlformats.org/drawingml/2006/main" noChangeAspect="1"/>
+            </wp:cNvGraphicFramePr>
+            <a:graphic xmlns:a="http://schemas.openxmlformats.org/drawingml/2006/main">
+              <a:graphicData uri="http://schemas.openxmlformats.org/drawingml/2006/picture">
+                <pic:pic xmlns:pic="http://schemas.openxmlformats.org/drawingml/2006/picture">
+                  <pic:nvPicPr>
+                    <pic:cNvPr id="1" name=""/>
+                    <pic:cNvPicPr/>
+                  </pic:nvPicPr>
+                  <pic:blipFill>
+                    <a:blip r:embed="rId27"/>
+                    <a:stretch>
+                      <a:fillRect/>
+                    </a:stretch>
+                  </pic:blipFill>
+                  <pic:spPr>
+                    <a:xfrm>
+                      <a:off x="0" y="0"/>
+                      <a:ext cx="3795038" cy="3964222"/>
+                    </a:xfrm>
+                    <a:prstGeom prst="rect">
+                      <a:avLst/>
+                    </a:prstGeom>
+                  </pic:spPr>
+                </pic:pic>
+              </a:graphicData>
+            </a:graphic>
+          </wp:inline>
+        </w:drawing>
+      </w:r>
+    </w:p>
+    <w:p>
+      <w:r>
+        <w:t xml:space="preserve">Creamos primer commit a nuestro git y continuamos </w:t>
+      </w:r>
+    </w:p>
     <w:p/>
-    <w:p>
-      <w:r>
+    <w:p/>
+    <w:p>
+      <w:r>
+        <w:t xml:space="preserve">Ahora creando la parte de editar… tenemos un problema </w:t>
+      </w:r>
+    </w:p>
+    <w:p>
+      <w:r>
+        <w:rPr>
+          <w:noProof/>
+        </w:rPr>
         <w:lastRenderedPageBreak/>
         <w:drawing>
-          <wp:inline distT="0" distB="0" distL="0" distR="0" wp14:anchorId="72B8CC96" wp14:editId="447AA6DA">
-            <wp:extent cx="5612130" cy="5862320"/>
-            <wp:effectExtent l="0" t="0" r="7620" b="5080"/>
-            <wp:docPr id="23" name="Imagen 23"/>
+          <wp:inline distT="0" distB="0" distL="0" distR="0" wp14:anchorId="06D16471" wp14:editId="52C84ED1">
+            <wp:extent cx="5612130" cy="1112520"/>
+            <wp:effectExtent l="0" t="0" r="7620" b="0"/>
+            <wp:docPr id="24" name="Imagen 24"/>
             <wp:cNvGraphicFramePr>
               <a:graphicFrameLocks xmlns:a="http://schemas.openxmlformats.org/drawingml/2006/main" noChangeAspect="1"/>
             </wp:cNvGraphicFramePr>
@@ -1227,30 +1331,479 @@
                     <pic:cNvPicPr/>
                   </pic:nvPicPr>
                   <pic:blipFill>
-                    <a:blip r:embed="rId27"/>
-                    <a:stretch>
-                      <a:fillRect/>
-                    </a:stretch>
-                  </pic:blipFill>
-                  <pic:spPr>
-                    <a:xfrm>
-                      <a:off x="0" y="0"/>
-                      <a:ext cx="5612130" cy="5862320"/>
-                    </a:xfrm>
-                    <a:prstGeom prst="rect">
-                      <a:avLst/>
-                    </a:prstGeom>
-                  </pic:spPr>
-                </pic:pic>
-              </a:graphicData>
-            </a:graphic>
-          </wp:inline>
-        </w:drawing>
-      </w:r>
-    </w:p>
-    <w:p>
-      <w:r>
-        <w:t xml:space="preserve">Creamos primer commit a nuestro git y continuamos </w:t>
+                    <a:blip r:embed="rId28"/>
+                    <a:stretch>
+                      <a:fillRect/>
+                    </a:stretch>
+                  </pic:blipFill>
+                  <pic:spPr>
+                    <a:xfrm>
+                      <a:off x="0" y="0"/>
+                      <a:ext cx="5612130" cy="1112520"/>
+                    </a:xfrm>
+                    <a:prstGeom prst="rect">
+                      <a:avLst/>
+                    </a:prstGeom>
+                  </pic:spPr>
+                </pic:pic>
+              </a:graphicData>
+            </a:graphic>
+          </wp:inline>
+        </w:drawing>
+      </w:r>
+    </w:p>
+    <w:p>
+      <w:r>
+        <w:t>No tenemos el vendor o autoload… lo cual se soluciona descrgando composer lo ejecutamos reiniciamos la pc</w:t>
+      </w:r>
+      <w:r>
+        <w:t>…</w:t>
+      </w:r>
+    </w:p>
+    <w:p>
+      <w:r>
+        <w:t>Hay problemas con la hora de borrar algún departamento, no sabemos porque sale tanto error, entre ellos este:</w:t>
+      </w:r>
+    </w:p>
+    <w:p>
+      <w:r>
+        <w:drawing>
+          <wp:inline distT="0" distB="0" distL="0" distR="0" wp14:anchorId="6EBB208D" wp14:editId="0B3C065E">
+            <wp:extent cx="5612130" cy="518160"/>
+            <wp:effectExtent l="0" t="0" r="7620" b="0"/>
+            <wp:docPr id="25" name="Imagen 25"/>
+            <wp:cNvGraphicFramePr>
+              <a:graphicFrameLocks xmlns:a="http://schemas.openxmlformats.org/drawingml/2006/main" noChangeAspect="1"/>
+            </wp:cNvGraphicFramePr>
+            <a:graphic xmlns:a="http://schemas.openxmlformats.org/drawingml/2006/main">
+              <a:graphicData uri="http://schemas.openxmlformats.org/drawingml/2006/picture">
+                <pic:pic xmlns:pic="http://schemas.openxmlformats.org/drawingml/2006/picture">
+                  <pic:nvPicPr>
+                    <pic:cNvPr id="1" name=""/>
+                    <pic:cNvPicPr/>
+                  </pic:nvPicPr>
+                  <pic:blipFill>
+                    <a:blip r:embed="rId29"/>
+                    <a:stretch>
+                      <a:fillRect/>
+                    </a:stretch>
+                  </pic:blipFill>
+                  <pic:spPr>
+                    <a:xfrm>
+                      <a:off x="0" y="0"/>
+                      <a:ext cx="5612130" cy="518160"/>
+                    </a:xfrm>
+                    <a:prstGeom prst="rect">
+                      <a:avLst/>
+                    </a:prstGeom>
+                  </pic:spPr>
+                </pic:pic>
+              </a:graphicData>
+            </a:graphic>
+          </wp:inline>
+        </w:drawing>
+      </w:r>
+    </w:p>
+    <w:p>
+      <w:pPr>
+        <w:rPr>
+          <w:b/>
+          <w:bCs/>
+          <w:color w:val="000000"/>
+          <w:sz w:val="27"/>
+          <w:szCs w:val="27"/>
+        </w:rPr>
+      </w:pPr>
+      <w:r>
+        <w:rPr>
+          <w:b/>
+          <w:bCs/>
+          <w:color w:val="000000"/>
+          <w:sz w:val="27"/>
+          <w:szCs w:val="27"/>
+        </w:rPr>
+        <w:t>Warning</w:t>
+      </w:r>
+      <w:r>
+        <w:rPr>
+          <w:color w:val="000000"/>
+          <w:sz w:val="27"/>
+          <w:szCs w:val="27"/>
+        </w:rPr>
+        <w:t>: require(vendor/autoload.php): Failed to open stream: No such file or directory in </w:t>
+      </w:r>
+      <w:r>
+        <w:rPr>
+          <w:b/>
+          <w:bCs/>
+          <w:color w:val="000000"/>
+          <w:sz w:val="27"/>
+          <w:szCs w:val="27"/>
+        </w:rPr>
+        <w:t>C:\xampp\htdocs\Examen4TopicosBasesDatos\borrar_departamento.php</w:t>
+      </w:r>
+      <w:r>
+        <w:rPr>
+          <w:color w:val="000000"/>
+          <w:sz w:val="27"/>
+          <w:szCs w:val="27"/>
+        </w:rPr>
+        <w:t> on line </w:t>
+      </w:r>
+      <w:r>
+        <w:rPr>
+          <w:b/>
+          <w:bCs/>
+          <w:color w:val="000000"/>
+          <w:sz w:val="27"/>
+          <w:szCs w:val="27"/>
+        </w:rPr>
+        <w:t>2</w:t>
+      </w:r>
+      <w:r>
+        <w:rPr>
+          <w:color w:val="000000"/>
+          <w:sz w:val="27"/>
+          <w:szCs w:val="27"/>
+        </w:rPr>
+        <w:br/>
+      </w:r>
+      <w:r>
+        <w:rPr>
+          <w:color w:val="000000"/>
+          <w:sz w:val="27"/>
+          <w:szCs w:val="27"/>
+        </w:rPr>
+        <w:br/>
+      </w:r>
+      <w:r>
+        <w:rPr>
+          <w:b/>
+          <w:bCs/>
+          <w:color w:val="000000"/>
+          <w:sz w:val="27"/>
+          <w:szCs w:val="27"/>
+        </w:rPr>
+        <w:t>Fatal error</w:t>
+      </w:r>
+      <w:r>
+        <w:rPr>
+          <w:color w:val="000000"/>
+          <w:sz w:val="27"/>
+          <w:szCs w:val="27"/>
+        </w:rPr>
+        <w:t>: Uncaught Error: Failed opening required 'vendor/autoload.php' (include_path='C:\xampp\php\PEAR') in C:\xampp\htdocs\Examen4TopicosBasesDatos\borrar_departamento.php:2 Stack trace: #0 {main} thrown in </w:t>
+      </w:r>
+      <w:r>
+        <w:rPr>
+          <w:b/>
+          <w:bCs/>
+          <w:color w:val="000000"/>
+          <w:sz w:val="27"/>
+          <w:szCs w:val="27"/>
+        </w:rPr>
+        <w:t>C:\xampp\htdocs\Examen4TopicosBasesDatos\borrar_departamento.php</w:t>
+      </w:r>
+      <w:r>
+        <w:rPr>
+          <w:color w:val="000000"/>
+          <w:sz w:val="27"/>
+          <w:szCs w:val="27"/>
+        </w:rPr>
+        <w:t> on line </w:t>
+      </w:r>
+      <w:r>
+        <w:rPr>
+          <w:b/>
+          <w:bCs/>
+          <w:color w:val="000000"/>
+          <w:sz w:val="27"/>
+          <w:szCs w:val="27"/>
+        </w:rPr>
+        <w:t>2</w:t>
+      </w:r>
+    </w:p>
+    <w:p>
+      <w:pPr>
+        <w:rPr>
+          <w:color w:val="000000"/>
+          <w:sz w:val="27"/>
+          <w:szCs w:val="27"/>
+        </w:rPr>
+      </w:pPr>
+      <w:r>
+        <w:rPr>
+          <w:color w:val="000000"/>
+          <w:sz w:val="27"/>
+          <w:szCs w:val="27"/>
+        </w:rPr>
+        <w:t>le hemos hecho de todo pero nada que nos funciona, pero continuando con esto… tenemos el botón editar</w:t>
+      </w:r>
+    </w:p>
+    <w:p>
+      <w:r>
+        <w:drawing>
+          <wp:inline distT="0" distB="0" distL="0" distR="0" wp14:anchorId="18C30271" wp14:editId="3F97D401">
+            <wp:extent cx="4888230" cy="2217900"/>
+            <wp:effectExtent l="0" t="0" r="7620" b="0"/>
+            <wp:docPr id="26" name="Imagen 26" descr="Interfaz de usuario gráfica, Texto, Aplicación, Correo electrónico&#10;&#10;Descripción generada automáticamente"/>
+            <wp:cNvGraphicFramePr>
+              <a:graphicFrameLocks xmlns:a="http://schemas.openxmlformats.org/drawingml/2006/main" noChangeAspect="1"/>
+            </wp:cNvGraphicFramePr>
+            <a:graphic xmlns:a="http://schemas.openxmlformats.org/drawingml/2006/main">
+              <a:graphicData uri="http://schemas.openxmlformats.org/drawingml/2006/picture">
+                <pic:pic xmlns:pic="http://schemas.openxmlformats.org/drawingml/2006/picture">
+                  <pic:nvPicPr>
+                    <pic:cNvPr id="26" name="Imagen 26" descr="Interfaz de usuario gráfica, Texto, Aplicación, Correo electrónico&#10;&#10;Descripción generada automáticamente"/>
+                    <pic:cNvPicPr/>
+                  </pic:nvPicPr>
+                  <pic:blipFill>
+                    <a:blip r:embed="rId30"/>
+                    <a:stretch>
+                      <a:fillRect/>
+                    </a:stretch>
+                  </pic:blipFill>
+                  <pic:spPr>
+                    <a:xfrm>
+                      <a:off x="0" y="0"/>
+                      <a:ext cx="4889288" cy="2218380"/>
+                    </a:xfrm>
+                    <a:prstGeom prst="rect">
+                      <a:avLst/>
+                    </a:prstGeom>
+                  </pic:spPr>
+                </pic:pic>
+              </a:graphicData>
+            </a:graphic>
+          </wp:inline>
+        </w:drawing>
+      </w:r>
+    </w:p>
+    <w:p>
+      <w:r>
+        <w:lastRenderedPageBreak/>
+        <w:drawing>
+          <wp:inline distT="0" distB="0" distL="0" distR="0" wp14:anchorId="464C10FC" wp14:editId="6F345F99">
+            <wp:extent cx="4972744" cy="1762371"/>
+            <wp:effectExtent l="0" t="0" r="0" b="9525"/>
+            <wp:docPr id="27" name="Imagen 27" descr="Interfaz de usuario gráfica&#10;&#10;Descripción generada automáticamente con confianza media"/>
+            <wp:cNvGraphicFramePr>
+              <a:graphicFrameLocks xmlns:a="http://schemas.openxmlformats.org/drawingml/2006/main" noChangeAspect="1"/>
+            </wp:cNvGraphicFramePr>
+            <a:graphic xmlns:a="http://schemas.openxmlformats.org/drawingml/2006/main">
+              <a:graphicData uri="http://schemas.openxmlformats.org/drawingml/2006/picture">
+                <pic:pic xmlns:pic="http://schemas.openxmlformats.org/drawingml/2006/picture">
+                  <pic:nvPicPr>
+                    <pic:cNvPr id="27" name="Imagen 27" descr="Interfaz de usuario gráfica&#10;&#10;Descripción generada automáticamente con confianza media"/>
+                    <pic:cNvPicPr/>
+                  </pic:nvPicPr>
+                  <pic:blipFill>
+                    <a:blip r:embed="rId31"/>
+                    <a:stretch>
+                      <a:fillRect/>
+                    </a:stretch>
+                  </pic:blipFill>
+                  <pic:spPr>
+                    <a:xfrm>
+                      <a:off x="0" y="0"/>
+                      <a:ext cx="4972744" cy="1762371"/>
+                    </a:xfrm>
+                    <a:prstGeom prst="rect">
+                      <a:avLst/>
+                    </a:prstGeom>
+                  </pic:spPr>
+                </pic:pic>
+              </a:graphicData>
+            </a:graphic>
+          </wp:inline>
+        </w:drawing>
+      </w:r>
+    </w:p>
+    <w:p>
+      <w:r>
+        <w:t>Al darle click se ve mas o menos así, igual podríamos hacer mas pero no vimos necesidad o para el ejemplo practico no, entonces ya lo tenia editado (ya que estábamos probando) ahora cambiamos el nombre</w:t>
+      </w:r>
+    </w:p>
+    <w:p>
+      <w:r>
+        <w:drawing>
+          <wp:inline distT="0" distB="0" distL="0" distR="0" wp14:anchorId="0EFA06DB" wp14:editId="3C936599">
+            <wp:extent cx="5612130" cy="1913255"/>
+            <wp:effectExtent l="0" t="0" r="7620" b="0"/>
+            <wp:docPr id="28" name="Imagen 28" descr="Interfaz de usuario gráfica, Texto, Aplicación, Correo electrónico&#10;&#10;Descripción generada automáticamente"/>
+            <wp:cNvGraphicFramePr>
+              <a:graphicFrameLocks xmlns:a="http://schemas.openxmlformats.org/drawingml/2006/main" noChangeAspect="1"/>
+            </wp:cNvGraphicFramePr>
+            <a:graphic xmlns:a="http://schemas.openxmlformats.org/drawingml/2006/main">
+              <a:graphicData uri="http://schemas.openxmlformats.org/drawingml/2006/picture">
+                <pic:pic xmlns:pic="http://schemas.openxmlformats.org/drawingml/2006/picture">
+                  <pic:nvPicPr>
+                    <pic:cNvPr id="28" name="Imagen 28" descr="Interfaz de usuario gráfica, Texto, Aplicación, Correo electrónico&#10;&#10;Descripción generada automáticamente"/>
+                    <pic:cNvPicPr/>
+                  </pic:nvPicPr>
+                  <pic:blipFill>
+                    <a:blip r:embed="rId32"/>
+                    <a:stretch>
+                      <a:fillRect/>
+                    </a:stretch>
+                  </pic:blipFill>
+                  <pic:spPr>
+                    <a:xfrm>
+                      <a:off x="0" y="0"/>
+                      <a:ext cx="5612130" cy="1913255"/>
+                    </a:xfrm>
+                    <a:prstGeom prst="rect">
+                      <a:avLst/>
+                    </a:prstGeom>
+                  </pic:spPr>
+                </pic:pic>
+              </a:graphicData>
+            </a:graphic>
+          </wp:inline>
+        </w:drawing>
+      </w:r>
+    </w:p>
+    <w:p>
+      <w:r>
+        <w:t>Y como vemos se corrige correctamente o bueno edita entonces tenemos visualización edición, borrar da problemas, esperemos que vaya funcionando en la medida del caso…</w:t>
+      </w:r>
+    </w:p>
+    <w:p>
+      <w:r>
+        <w:t>Ahora seguimos con agregar</w:t>
+      </w:r>
+    </w:p>
+    <w:p>
+      <w:r>
+        <w:drawing>
+          <wp:inline distT="0" distB="0" distL="0" distR="0" wp14:anchorId="731B3A9E" wp14:editId="5BADEAD1">
+            <wp:extent cx="5612130" cy="1444625"/>
+            <wp:effectExtent l="0" t="0" r="7620" b="3175"/>
+            <wp:docPr id="29" name="Imagen 29"/>
+            <wp:cNvGraphicFramePr>
+              <a:graphicFrameLocks xmlns:a="http://schemas.openxmlformats.org/drawingml/2006/main" noChangeAspect="1"/>
+            </wp:cNvGraphicFramePr>
+            <a:graphic xmlns:a="http://schemas.openxmlformats.org/drawingml/2006/main">
+              <a:graphicData uri="http://schemas.openxmlformats.org/drawingml/2006/picture">
+                <pic:pic xmlns:pic="http://schemas.openxmlformats.org/drawingml/2006/picture">
+                  <pic:nvPicPr>
+                    <pic:cNvPr id="1" name=""/>
+                    <pic:cNvPicPr/>
+                  </pic:nvPicPr>
+                  <pic:blipFill>
+                    <a:blip r:embed="rId33"/>
+                    <a:stretch>
+                      <a:fillRect/>
+                    </a:stretch>
+                  </pic:blipFill>
+                  <pic:spPr>
+                    <a:xfrm>
+                      <a:off x="0" y="0"/>
+                      <a:ext cx="5612130" cy="1444625"/>
+                    </a:xfrm>
+                    <a:prstGeom prst="rect">
+                      <a:avLst/>
+                    </a:prstGeom>
+                  </pic:spPr>
+                </pic:pic>
+              </a:graphicData>
+            </a:graphic>
+          </wp:inline>
+        </w:drawing>
+      </w:r>
+    </w:p>
+    <w:p>
+      <w:r>
+        <w:t>Damos click como vera ya habíamos probado agregar un departamento nuevo</w:t>
+      </w:r>
+    </w:p>
+    <w:p>
+      <w:r>
+        <w:drawing>
+          <wp:inline distT="0" distB="0" distL="0" distR="0" wp14:anchorId="74D18B3A" wp14:editId="38E67A0E">
+            <wp:extent cx="2743200" cy="944245"/>
+            <wp:effectExtent l="0" t="0" r="0" b="8255"/>
+            <wp:docPr id="30" name="Imagen 30" descr="Interfaz de usuario gráfica, Texto, Aplicación, Correo electrónico&#10;&#10;Descripción generada automáticamente"/>
+            <wp:cNvGraphicFramePr>
+              <a:graphicFrameLocks xmlns:a="http://schemas.openxmlformats.org/drawingml/2006/main" noChangeAspect="1"/>
+            </wp:cNvGraphicFramePr>
+            <a:graphic xmlns:a="http://schemas.openxmlformats.org/drawingml/2006/main">
+              <a:graphicData uri="http://schemas.openxmlformats.org/drawingml/2006/picture">
+                <pic:pic xmlns:pic="http://schemas.openxmlformats.org/drawingml/2006/picture">
+                  <pic:nvPicPr>
+                    <pic:cNvPr id="30" name="Imagen 30" descr="Interfaz de usuario gráfica, Texto, Aplicación, Correo electrónico&#10;&#10;Descripción generada automáticamente"/>
+                    <pic:cNvPicPr/>
+                  </pic:nvPicPr>
+                  <pic:blipFill>
+                    <a:blip r:embed="rId34"/>
+                    <a:stretch>
+                      <a:fillRect/>
+                    </a:stretch>
+                  </pic:blipFill>
+                  <pic:spPr>
+                    <a:xfrm>
+                      <a:off x="0" y="0"/>
+                      <a:ext cx="2755861" cy="948603"/>
+                    </a:xfrm>
+                    <a:prstGeom prst="rect">
+                      <a:avLst/>
+                    </a:prstGeom>
+                  </pic:spPr>
+                </pic:pic>
+              </a:graphicData>
+            </a:graphic>
+          </wp:inline>
+        </w:drawing>
+      </w:r>
+    </w:p>
+    <w:p>
+      <w:r>
+        <w:lastRenderedPageBreak/>
+        <w:t>El _id se genera automáticamente</w:t>
+      </w:r>
+    </w:p>
+    <w:p>
+      <w:r>
+        <w:drawing>
+          <wp:inline distT="0" distB="0" distL="0" distR="0" wp14:anchorId="6284FAAD" wp14:editId="7595FFFE">
+            <wp:extent cx="5612130" cy="1355090"/>
+            <wp:effectExtent l="0" t="0" r="7620" b="0"/>
+            <wp:docPr id="31" name="Imagen 31" descr="Interfaz de usuario gráfica, Texto, Aplicación&#10;&#10;Descripción generada automáticamente"/>
+            <wp:cNvGraphicFramePr>
+              <a:graphicFrameLocks xmlns:a="http://schemas.openxmlformats.org/drawingml/2006/main" noChangeAspect="1"/>
+            </wp:cNvGraphicFramePr>
+            <a:graphic xmlns:a="http://schemas.openxmlformats.org/drawingml/2006/main">
+              <a:graphicData uri="http://schemas.openxmlformats.org/drawingml/2006/picture">
+                <pic:pic xmlns:pic="http://schemas.openxmlformats.org/drawingml/2006/picture">
+                  <pic:nvPicPr>
+                    <pic:cNvPr id="31" name="Imagen 31" descr="Interfaz de usuario gráfica, Texto, Aplicación&#10;&#10;Descripción generada automáticamente"/>
+                    <pic:cNvPicPr/>
+                  </pic:nvPicPr>
+                  <pic:blipFill>
+                    <a:blip r:embed="rId35"/>
+                    <a:stretch>
+                      <a:fillRect/>
+                    </a:stretch>
+                  </pic:blipFill>
+                  <pic:spPr>
+                    <a:xfrm>
+                      <a:off x="0" y="0"/>
+                      <a:ext cx="5612130" cy="1355090"/>
+                    </a:xfrm>
+                    <a:prstGeom prst="rect">
+                      <a:avLst/>
+                    </a:prstGeom>
+                  </pic:spPr>
+                </pic:pic>
+              </a:graphicData>
+            </a:graphic>
+          </wp:inline>
+        </w:drawing>
+      </w:r>
+    </w:p>
+    <w:p>
+      <w:r>
+        <w:t>Probamos y woala tenemos esto, ya tenemos casi todo menos elimitar o sea del CRUD nos falta DELETE iremos viendo como solucionarlo</w:t>
       </w:r>
     </w:p>
     <w:sectPr>

</xml_diff>

<commit_message>
agregado el vendro CRUD completo de departamento
</commit_message>
<xml_diff>
--- a/examen4.docx
+++ b/examen4.docx
@@ -25,7 +25,21 @@
         <w:rPr>
           <w:lang w:val="en-US"/>
         </w:rPr>
-        <w:t xml:space="preserve">Kevin Hoyos Corrales </w:t>
+        <w:t xml:space="preserve">Kevin </w:t>
+      </w:r>
+      <w:proofErr w:type="spellStart"/>
+      <w:r>
+        <w:rPr>
+          <w:lang w:val="en-US"/>
+        </w:rPr>
+        <w:t>Hoyos</w:t>
+      </w:r>
+      <w:proofErr w:type="spellEnd"/>
+      <w:r>
+        <w:rPr>
+          <w:lang w:val="en-US"/>
+        </w:rPr>
+        <w:t xml:space="preserve"> Corrales </w:t>
       </w:r>
     </w:p>
     <w:p>
@@ -38,8 +52,86 @@
         <w:rPr>
           <w:lang w:val="en-US"/>
         </w:rPr>
-        <w:t>Bueno aqui estara la solucio nal examen #4 de Topicos Avanzado de Bases de Datos</w:t>
-      </w:r>
+        <w:t xml:space="preserve">Bueno </w:t>
+      </w:r>
+      <w:proofErr w:type="spellStart"/>
+      <w:r>
+        <w:rPr>
+          <w:lang w:val="en-US"/>
+        </w:rPr>
+        <w:t>aqui</w:t>
+      </w:r>
+      <w:proofErr w:type="spellEnd"/>
+      <w:r>
+        <w:rPr>
+          <w:lang w:val="en-US"/>
+        </w:rPr>
+        <w:t xml:space="preserve"> </w:t>
+      </w:r>
+      <w:proofErr w:type="spellStart"/>
+      <w:r>
+        <w:rPr>
+          <w:lang w:val="en-US"/>
+        </w:rPr>
+        <w:t>estara</w:t>
+      </w:r>
+      <w:proofErr w:type="spellEnd"/>
+      <w:r>
+        <w:rPr>
+          <w:lang w:val="en-US"/>
+        </w:rPr>
+        <w:t xml:space="preserve"> la </w:t>
+      </w:r>
+      <w:proofErr w:type="spellStart"/>
+      <w:r>
+        <w:rPr>
+          <w:lang w:val="en-US"/>
+        </w:rPr>
+        <w:t>solucio</w:t>
+      </w:r>
+      <w:proofErr w:type="spellEnd"/>
+      <w:r>
+        <w:rPr>
+          <w:lang w:val="en-US"/>
+        </w:rPr>
+        <w:t xml:space="preserve"> </w:t>
+      </w:r>
+      <w:proofErr w:type="spellStart"/>
+      <w:r>
+        <w:rPr>
+          <w:lang w:val="en-US"/>
+        </w:rPr>
+        <w:t>nal</w:t>
+      </w:r>
+      <w:proofErr w:type="spellEnd"/>
+      <w:r>
+        <w:rPr>
+          <w:lang w:val="en-US"/>
+        </w:rPr>
+        <w:t xml:space="preserve"> examen #4 de </w:t>
+      </w:r>
+      <w:proofErr w:type="spellStart"/>
+      <w:r>
+        <w:rPr>
+          <w:lang w:val="en-US"/>
+        </w:rPr>
+        <w:t>Topicos</w:t>
+      </w:r>
+      <w:proofErr w:type="spellEnd"/>
+      <w:r>
+        <w:rPr>
+          <w:lang w:val="en-US"/>
+        </w:rPr>
+        <w:t xml:space="preserve"> Avanzado de Bases de </w:t>
+      </w:r>
+      <w:proofErr w:type="spellStart"/>
+      <w:r>
+        <w:rPr>
+          <w:lang w:val="en-US"/>
+        </w:rPr>
+        <w:t>Datos</w:t>
+      </w:r>
+      <w:proofErr w:type="spellEnd"/>
     </w:p>
     <w:p>
       <w:pPr>
@@ -51,8 +143,170 @@
         <w:rPr>
           <w:lang w:val="en-US"/>
         </w:rPr>
-        <w:t>Para empezar vamos a buscar nuestro motor de bases de datos NoSQL estabamos entre firebase o mongoDB pero por criterios usaremos mongoDB</w:t>
-      </w:r>
+        <w:t xml:space="preserve">Para </w:t>
+      </w:r>
+      <w:proofErr w:type="spellStart"/>
+      <w:r>
+        <w:rPr>
+          <w:lang w:val="en-US"/>
+        </w:rPr>
+        <w:t>empezar</w:t>
+      </w:r>
+      <w:proofErr w:type="spellEnd"/>
+      <w:r>
+        <w:rPr>
+          <w:lang w:val="en-US"/>
+        </w:rPr>
+        <w:t xml:space="preserve"> </w:t>
+      </w:r>
+      <w:proofErr w:type="spellStart"/>
+      <w:r>
+        <w:rPr>
+          <w:lang w:val="en-US"/>
+        </w:rPr>
+        <w:t>vamos</w:t>
+      </w:r>
+      <w:proofErr w:type="spellEnd"/>
+      <w:r>
+        <w:rPr>
+          <w:lang w:val="en-US"/>
+        </w:rPr>
+        <w:t xml:space="preserve"> a </w:t>
+      </w:r>
+      <w:proofErr w:type="spellStart"/>
+      <w:r>
+        <w:rPr>
+          <w:lang w:val="en-US"/>
+        </w:rPr>
+        <w:t>buscar</w:t>
+      </w:r>
+      <w:proofErr w:type="spellEnd"/>
+      <w:r>
+        <w:rPr>
+          <w:lang w:val="en-US"/>
+        </w:rPr>
+        <w:t xml:space="preserve"> </w:t>
+      </w:r>
+      <w:proofErr w:type="spellStart"/>
+      <w:r>
+        <w:rPr>
+          <w:lang w:val="en-US"/>
+        </w:rPr>
+        <w:t>nuestro</w:t>
+      </w:r>
+      <w:proofErr w:type="spellEnd"/>
+      <w:r>
+        <w:rPr>
+          <w:lang w:val="en-US"/>
+        </w:rPr>
+        <w:t xml:space="preserve"> motor de bases de </w:t>
+      </w:r>
+      <w:proofErr w:type="spellStart"/>
+      <w:r>
+        <w:rPr>
+          <w:lang w:val="en-US"/>
+        </w:rPr>
+        <w:t>datos</w:t>
+      </w:r>
+      <w:proofErr w:type="spellEnd"/>
+      <w:r>
+        <w:rPr>
+          <w:lang w:val="en-US"/>
+        </w:rPr>
+        <w:t xml:space="preserve"> NoSQL </w:t>
+      </w:r>
+      <w:proofErr w:type="spellStart"/>
+      <w:r>
+        <w:rPr>
+          <w:lang w:val="en-US"/>
+        </w:rPr>
+        <w:t>estabamos</w:t>
+      </w:r>
+      <w:proofErr w:type="spellEnd"/>
+      <w:r>
+        <w:rPr>
+          <w:lang w:val="en-US"/>
+        </w:rPr>
+        <w:t xml:space="preserve"> entre firebase o </w:t>
+      </w:r>
+      <w:proofErr w:type="spellStart"/>
+      <w:r>
+        <w:rPr>
+          <w:lang w:val="en-US"/>
+        </w:rPr>
+        <w:t>mongoDB</w:t>
+      </w:r>
+      <w:proofErr w:type="spellEnd"/>
+      <w:r>
+        <w:rPr>
+          <w:lang w:val="en-US"/>
+        </w:rPr>
+        <w:t xml:space="preserve"> </w:t>
+      </w:r>
+      <w:proofErr w:type="spellStart"/>
+      <w:r>
+        <w:rPr>
+          <w:lang w:val="en-US"/>
+        </w:rPr>
+        <w:t>pero</w:t>
+      </w:r>
+      <w:proofErr w:type="spellEnd"/>
+      <w:r>
+        <w:rPr>
+          <w:lang w:val="en-US"/>
+        </w:rPr>
+        <w:t xml:space="preserve"> </w:t>
+      </w:r>
+      <w:proofErr w:type="spellStart"/>
+      <w:r>
+        <w:rPr>
+          <w:lang w:val="en-US"/>
+        </w:rPr>
+        <w:t>por</w:t>
+      </w:r>
+      <w:proofErr w:type="spellEnd"/>
+      <w:r>
+        <w:rPr>
+          <w:lang w:val="en-US"/>
+        </w:rPr>
+        <w:t xml:space="preserve"> </w:t>
+      </w:r>
+      <w:proofErr w:type="spellStart"/>
+      <w:r>
+        <w:rPr>
+          <w:lang w:val="en-US"/>
+        </w:rPr>
+        <w:t>criterios</w:t>
+      </w:r>
+      <w:proofErr w:type="spellEnd"/>
+      <w:r>
+        <w:rPr>
+          <w:lang w:val="en-US"/>
+        </w:rPr>
+        <w:t xml:space="preserve"> </w:t>
+      </w:r>
+      <w:proofErr w:type="spellStart"/>
+      <w:r>
+        <w:rPr>
+          <w:lang w:val="en-US"/>
+        </w:rPr>
+        <w:t>usaremos</w:t>
+      </w:r>
+      <w:proofErr w:type="spellEnd"/>
+      <w:r>
+        <w:rPr>
+          <w:lang w:val="en-US"/>
+        </w:rPr>
+        <w:t xml:space="preserve"> </w:t>
+      </w:r>
+      <w:proofErr w:type="spellStart"/>
+      <w:r>
+        <w:rPr>
+          <w:lang w:val="en-US"/>
+        </w:rPr>
+        <w:t>mongoDB</w:t>
+      </w:r>
+      <w:proofErr w:type="spellEnd"/>
       <w:r>
         <w:rPr>
           <w:lang w:val="en-US"/>
@@ -64,8 +318,58 @@
           <w:lang w:val="en-US"/>
         </w:rPr>
         <w:br/>
-        <w:t>lo primero seria ir a su web y descargarlo</w:t>
-      </w:r>
+        <w:t xml:space="preserve">lo primero </w:t>
+      </w:r>
+      <w:proofErr w:type="spellStart"/>
+      <w:r>
+        <w:rPr>
+          <w:lang w:val="en-US"/>
+        </w:rPr>
+        <w:t>seria</w:t>
+      </w:r>
+      <w:proofErr w:type="spellEnd"/>
+      <w:r>
+        <w:rPr>
+          <w:lang w:val="en-US"/>
+        </w:rPr>
+        <w:t xml:space="preserve"> </w:t>
+      </w:r>
+      <w:proofErr w:type="spellStart"/>
+      <w:r>
+        <w:rPr>
+          <w:lang w:val="en-US"/>
+        </w:rPr>
+        <w:t>ir</w:t>
+      </w:r>
+      <w:proofErr w:type="spellEnd"/>
+      <w:r>
+        <w:rPr>
+          <w:lang w:val="en-US"/>
+        </w:rPr>
+        <w:t xml:space="preserve"> a </w:t>
+      </w:r>
+      <w:proofErr w:type="spellStart"/>
+      <w:r>
+        <w:rPr>
+          <w:lang w:val="en-US"/>
+        </w:rPr>
+        <w:t>su</w:t>
+      </w:r>
+      <w:proofErr w:type="spellEnd"/>
+      <w:r>
+        <w:rPr>
+          <w:lang w:val="en-US"/>
+        </w:rPr>
+        <w:t xml:space="preserve"> web y </w:t>
+      </w:r>
+      <w:proofErr w:type="spellStart"/>
+      <w:r>
+        <w:rPr>
+          <w:lang w:val="en-US"/>
+        </w:rPr>
+        <w:t>descargarlo</w:t>
+      </w:r>
+      <w:proofErr w:type="spellEnd"/>
     </w:p>
     <w:p>
       <w:pPr>
@@ -125,7 +429,91 @@
         <w:rPr>
           <w:lang w:val="en-US"/>
         </w:rPr>
-        <w:t>Y ahora descargamos la imagen para eso Podemos usar el document dejado al inicio de semester</w:t>
+        <w:t xml:space="preserve">Y </w:t>
+      </w:r>
+      <w:proofErr w:type="spellStart"/>
+      <w:r>
+        <w:rPr>
+          <w:lang w:val="en-US"/>
+        </w:rPr>
+        <w:t>ahora</w:t>
+      </w:r>
+      <w:proofErr w:type="spellEnd"/>
+      <w:r>
+        <w:rPr>
+          <w:lang w:val="en-US"/>
+        </w:rPr>
+        <w:t xml:space="preserve"> </w:t>
+      </w:r>
+      <w:proofErr w:type="spellStart"/>
+      <w:r>
+        <w:rPr>
+          <w:lang w:val="en-US"/>
+        </w:rPr>
+        <w:t>descargamos</w:t>
+      </w:r>
+      <w:proofErr w:type="spellEnd"/>
+      <w:r>
+        <w:rPr>
+          <w:lang w:val="en-US"/>
+        </w:rPr>
+        <w:t xml:space="preserve"> la imagen para </w:t>
+      </w:r>
+      <w:proofErr w:type="spellStart"/>
+      <w:r>
+        <w:rPr>
+          <w:lang w:val="en-US"/>
+        </w:rPr>
+        <w:t>eso</w:t>
+      </w:r>
+      <w:proofErr w:type="spellEnd"/>
+      <w:r>
+        <w:rPr>
+          <w:lang w:val="en-US"/>
+        </w:rPr>
+        <w:t xml:space="preserve"> Podemos usar </w:t>
+      </w:r>
+      <w:proofErr w:type="spellStart"/>
+      <w:r>
+        <w:rPr>
+          <w:lang w:val="en-US"/>
+        </w:rPr>
+        <w:t>el</w:t>
+      </w:r>
+      <w:proofErr w:type="spellEnd"/>
+      <w:r>
+        <w:rPr>
+          <w:lang w:val="en-US"/>
+        </w:rPr>
+        <w:t xml:space="preserve"> document </w:t>
+      </w:r>
+      <w:proofErr w:type="spellStart"/>
+      <w:r>
+        <w:rPr>
+          <w:lang w:val="en-US"/>
+        </w:rPr>
+        <w:t>dejado</w:t>
+      </w:r>
+      <w:proofErr w:type="spellEnd"/>
+      <w:r>
+        <w:rPr>
+          <w:lang w:val="en-US"/>
+        </w:rPr>
+        <w:t xml:space="preserve"> al </w:t>
+      </w:r>
+      <w:proofErr w:type="spellStart"/>
+      <w:r>
+        <w:rPr>
+          <w:lang w:val="en-US"/>
+        </w:rPr>
+        <w:t>inicio</w:t>
+      </w:r>
+      <w:proofErr w:type="spellEnd"/>
+      <w:r>
+        <w:rPr>
+          <w:lang w:val="en-US"/>
+        </w:rPr>
+        <w:t xml:space="preserve"> de semester</w:t>
       </w:r>
     </w:p>
     <w:p>
@@ -221,8 +609,13 @@
     </w:p>
     <w:p>
       <w:r>
-        <w:t>Ahí vemos la imagen y su link o comando para descargar usamos eso en powershell</w:t>
-      </w:r>
+        <w:t xml:space="preserve">Ahí vemos la imagen y su link o comando para descargar usamos eso en </w:t>
+      </w:r>
+      <w:proofErr w:type="spellStart"/>
+      <w:r>
+        <w:t>powershell</w:t>
+      </w:r>
+      <w:proofErr w:type="spellEnd"/>
     </w:p>
     <w:p>
       <w:r>
@@ -378,19 +771,75 @@
         <w:t>examen</w:t>
       </w:r>
       <w:r>
-        <w:t xml:space="preserve">, tenemos en cuenta que es el mismo examen 3 pero cambia que ahora es en bases nosql… entonces vamos a ver que hacer, lo principal seria implementar el CRUD en las diferentes tablas, ya lo demás vendrá por añadidura </w:t>
+        <w:t xml:space="preserve">, tenemos en cuenta que es el mismo examen 3 pero cambia que ahora es en bases </w:t>
+      </w:r>
+      <w:proofErr w:type="spellStart"/>
+      <w:r>
+        <w:t>nosql</w:t>
+      </w:r>
+      <w:proofErr w:type="spellEnd"/>
+      <w:r>
+        <w:t xml:space="preserve">… entonces vamos a ver que hacer, lo principal seria implementar el CRUD en las diferentes tablas, ya lo demás vendrá por añadidura </w:t>
       </w:r>
     </w:p>
     <w:p/>
     <w:p>
       <w:r>
-        <w:t>Bueno continuando desde aquí tuvimos varios inconvenientes y problemas debido a que nunca nos quiso entrar a la base de datos salió errores de autenticación o problemas y se cierra sesión (lo cual raro ya que nunca entraba) entonces por falta de tiempo y veguenza de decirle al profesora faltando poco para entregar el examen decidimos aprender una tecnología nueva jejeje ene ste caso cambiamos a firebase (no sabemos anda de firebase pero bueno que se le va a hacer tampoco debe ser tan difícil (esperamos...))</w:t>
+        <w:t xml:space="preserve">Bueno continuando desde aquí tuvimos varios inconvenientes y problemas debido a que nunca nos quiso entrar a la base de datos salió errores de autenticación o problemas y se cierra sesión (lo cual raro ya que nunca entraba) entonces por falta de tiempo y </w:t>
+      </w:r>
+      <w:proofErr w:type="spellStart"/>
+      <w:r>
+        <w:t>veguenza</w:t>
+      </w:r>
+      <w:proofErr w:type="spellEnd"/>
+      <w:r>
+        <w:t xml:space="preserve"> de decirle al profesora faltando poco para entregar el examen decidimos aprender una tecnología nueva jejeje ene </w:t>
+      </w:r>
+      <w:proofErr w:type="spellStart"/>
+      <w:r>
+        <w:t>ste</w:t>
+      </w:r>
+      <w:proofErr w:type="spellEnd"/>
+      <w:r>
+        <w:t xml:space="preserve"> caso cambiamos a </w:t>
+      </w:r>
+      <w:proofErr w:type="spellStart"/>
+      <w:r>
+        <w:t>firebase</w:t>
+      </w:r>
+      <w:proofErr w:type="spellEnd"/>
+      <w:r>
+        <w:t xml:space="preserve"> (no sabemos anda de </w:t>
+      </w:r>
+      <w:proofErr w:type="spellStart"/>
+      <w:r>
+        <w:t>firebase</w:t>
+      </w:r>
+      <w:proofErr w:type="spellEnd"/>
+      <w:r>
+        <w:t xml:space="preserve"> pero bueno que se le va a hacer tampoco debe ser tan difícil (esperamos...))</w:t>
       </w:r>
     </w:p>
     <w:p/>
     <w:p>
       <w:r>
-        <w:t xml:space="preserve">Para empezar entramos en la pagina principal de firebase </w:t>
+        <w:t xml:space="preserve">Para empezar entramos en la </w:t>
+      </w:r>
+      <w:proofErr w:type="spellStart"/>
+      <w:r>
+        <w:t>pagina</w:t>
+      </w:r>
+      <w:proofErr w:type="spellEnd"/>
+      <w:r>
+        <w:t xml:space="preserve"> principal de </w:t>
+      </w:r>
+      <w:proofErr w:type="spellStart"/>
+      <w:r>
+        <w:t>firebase</w:t>
+      </w:r>
+      <w:proofErr w:type="spellEnd"/>
+      <w:r>
+        <w:t xml:space="preserve"> </w:t>
       </w:r>
     </w:p>
     <w:p>
@@ -494,7 +943,15 @@
     </w:p>
     <w:p>
       <w:r>
-        <w:t>Y bueno aquí creamos nuestra base de datos… hasta ahora la tenemos mas o menos esto…</w:t>
+        <w:t xml:space="preserve">Y bueno aquí creamos nuestra base de datos… hasta ahora la tenemos </w:t>
+      </w:r>
+      <w:proofErr w:type="spellStart"/>
+      <w:r>
+        <w:t>mas</w:t>
+      </w:r>
+      <w:proofErr w:type="spellEnd"/>
+      <w:r>
+        <w:t xml:space="preserve"> o menos esto…</w:t>
       </w:r>
     </w:p>
     <w:p>
@@ -552,12 +1009,36 @@
     </w:p>
     <w:p>
       <w:r>
-        <w:t>Ahora según estábamos viendo e investigando… no es tan fácil ni sencillito como parece… ahora lo que sigue seria cargar nuestros archivos CSV lo cual al parecer no deja… buscando descubrimos que ahora debe haber paginas externas para poder subir documentos… lo cual también nos tocara aprender cómo hacerlo y organizar los documentos que ya teníamos para que quede diferente y aceptado por firebase… pd estos registros llevan un ID único</w:t>
-      </w:r>
-    </w:p>
-    <w:p>
-      <w:r>
-        <w:t>Después de mucha investigación… mucha mas aun</w:t>
+        <w:t xml:space="preserve">Ahora según estábamos viendo e investigando… no es tan fácil ni sencillito como parece… ahora lo que sigue seria cargar nuestros archivos CSV lo cual al parecer no deja… buscando descubrimos que ahora debe haber paginas externas para poder subir documentos… lo cual también nos tocara aprender cómo hacerlo y organizar los documentos que ya teníamos para que quede diferente y aceptado por </w:t>
+      </w:r>
+      <w:proofErr w:type="spellStart"/>
+      <w:r>
+        <w:t>firebase</w:t>
+      </w:r>
+      <w:proofErr w:type="spellEnd"/>
+      <w:r>
+        <w:t xml:space="preserve">… </w:t>
+      </w:r>
+      <w:proofErr w:type="spellStart"/>
+      <w:r>
+        <w:t>pd</w:t>
+      </w:r>
+      <w:proofErr w:type="spellEnd"/>
+      <w:r>
+        <w:t xml:space="preserve"> estos registros llevan un ID único</w:t>
+      </w:r>
+    </w:p>
+    <w:p>
+      <w:r>
+        <w:t xml:space="preserve">Después de mucha investigación… mucha </w:t>
+      </w:r>
+      <w:proofErr w:type="spellStart"/>
+      <w:r>
+        <w:t>mas</w:t>
+      </w:r>
+      <w:proofErr w:type="spellEnd"/>
+      <w:r>
+        <w:t xml:space="preserve"> aun</w:t>
       </w:r>
     </w:p>
     <w:p>
@@ -602,7 +1083,15 @@
         </w:drawing>
       </w:r>
       <w:r>
-        <w:t xml:space="preserve">muchas pero muchas pero demasidas fallas e intentos… logramos conectarnos a la base de datos de mongo… </w:t>
+        <w:t xml:space="preserve">muchas pero muchas pero </w:t>
+      </w:r>
+      <w:proofErr w:type="spellStart"/>
+      <w:r>
+        <w:t>demasidas</w:t>
+      </w:r>
+      <w:proofErr w:type="spellEnd"/>
+      <w:r>
+        <w:t xml:space="preserve"> fallas e intentos… logramos conectarnos a la base de datos de mongo… </w:t>
       </w:r>
     </w:p>
     <w:p>
@@ -650,7 +1139,31 @@
     </w:p>
     <w:p>
       <w:r>
-        <w:t>Terminamos usando navicat, fue el único que funciono, no sabíamos que datagrip también tenia mongo pero no nos funcionaba así que es lo que hay toco con este</w:t>
+        <w:t xml:space="preserve">Terminamos usando </w:t>
+      </w:r>
+      <w:proofErr w:type="spellStart"/>
+      <w:r>
+        <w:t>navicat</w:t>
+      </w:r>
+      <w:proofErr w:type="spellEnd"/>
+      <w:r>
+        <w:t xml:space="preserve">, fue el único que funciono, no sabíamos que </w:t>
+      </w:r>
+      <w:proofErr w:type="spellStart"/>
+      <w:r>
+        <w:t>datagrip</w:t>
+      </w:r>
+      <w:proofErr w:type="spellEnd"/>
+      <w:r>
+        <w:t xml:space="preserve"> también </w:t>
+      </w:r>
+      <w:proofErr w:type="spellStart"/>
+      <w:r>
+        <w:t>tenia</w:t>
+      </w:r>
+      <w:proofErr w:type="spellEnd"/>
+      <w:r>
+        <w:t xml:space="preserve"> mongo pero no nos funcionaba así que es lo que hay toco con este</w:t>
       </w:r>
     </w:p>
     <w:p/>
@@ -758,7 +1271,15 @@
     <w:p/>
     <w:p>
       <w:r>
-        <w:t>Por cierto, datazo que me gustaría haber sabido… este IDE tiene problemas con casi todos los tipos de archivos, excepto con xlsx.</w:t>
+        <w:t xml:space="preserve">Por cierto, </w:t>
+      </w:r>
+      <w:proofErr w:type="spellStart"/>
+      <w:r>
+        <w:t>datazo</w:t>
+      </w:r>
+      <w:proofErr w:type="spellEnd"/>
+      <w:r>
+        <w:t xml:space="preserve"> que me gustaría haber sabido… este IDE tiene problemas con casi todos los tipos de archivos, excepto con xlsx.</w:t>
       </w:r>
     </w:p>
     <w:p>
@@ -823,7 +1344,63 @@
         <w:t>Fatal error</w:t>
       </w:r>
       <w:r>
-        <w:t xml:space="preserve">: Uncaught Error: Class "MongoDB\Driver\Manager" not found in C:\xampp\htdocs\Examen4TopicosBasesDatos\departamento.php:9 Stack trace: #0 {main} thrown in </w:t>
+        <w:t xml:space="preserve">: </w:t>
+      </w:r>
+      <w:proofErr w:type="spellStart"/>
+      <w:r>
+        <w:t>Uncaught</w:t>
+      </w:r>
+      <w:proofErr w:type="spellEnd"/>
+      <w:r>
+        <w:t xml:space="preserve"> Error: </w:t>
+      </w:r>
+      <w:proofErr w:type="spellStart"/>
+      <w:r>
+        <w:t>Class</w:t>
+      </w:r>
+      <w:proofErr w:type="spellEnd"/>
+      <w:r>
+        <w:t xml:space="preserve"> "MongoDB\Driver\Manager" </w:t>
+      </w:r>
+      <w:proofErr w:type="spellStart"/>
+      <w:r>
+        <w:t>not</w:t>
+      </w:r>
+      <w:proofErr w:type="spellEnd"/>
+      <w:r>
+        <w:t xml:space="preserve"> </w:t>
+      </w:r>
+      <w:proofErr w:type="spellStart"/>
+      <w:r>
+        <w:t>found</w:t>
+      </w:r>
+      <w:proofErr w:type="spellEnd"/>
+      <w:r>
+        <w:t xml:space="preserve"> in C:\xampp\htdocs\Examen4TopicosBasesDatos\departamento.php:9 </w:t>
+      </w:r>
+      <w:proofErr w:type="spellStart"/>
+      <w:r>
+        <w:t>Stack</w:t>
+      </w:r>
+      <w:proofErr w:type="spellEnd"/>
+      <w:r>
+        <w:t xml:space="preserve"> trace: #0 {</w:t>
+      </w:r>
+      <w:proofErr w:type="spellStart"/>
+      <w:r>
+        <w:t>main</w:t>
+      </w:r>
+      <w:proofErr w:type="spellEnd"/>
+      <w:r>
+        <w:t xml:space="preserve">} </w:t>
+      </w:r>
+      <w:proofErr w:type="spellStart"/>
+      <w:r>
+        <w:t>thrown</w:t>
+      </w:r>
+      <w:proofErr w:type="spellEnd"/>
+      <w:r>
+        <w:t xml:space="preserve"> in </w:t>
       </w:r>
       <w:r>
         <w:rPr>
@@ -833,7 +1410,15 @@
         <w:t>C:\xampp\htdocs\Examen4TopicosBasesDatos\departamento.php</w:t>
       </w:r>
       <w:r>
-        <w:t xml:space="preserve"> on line </w:t>
+        <w:t xml:space="preserve"> </w:t>
+      </w:r>
+      <w:proofErr w:type="spellStart"/>
+      <w:r>
+        <w:t>on</w:t>
+      </w:r>
+      <w:proofErr w:type="spellEnd"/>
+      <w:r>
+        <w:t xml:space="preserve"> line </w:t>
       </w:r>
       <w:r>
         <w:rPr>
@@ -846,7 +1431,15 @@
     <w:p/>
     <w:p>
       <w:r>
-        <w:t>Para esto que debemos hacer… pos ya te digo</w:t>
+        <w:t xml:space="preserve">Para esto que debemos hacer… </w:t>
+      </w:r>
+      <w:proofErr w:type="spellStart"/>
+      <w:r>
+        <w:t>pos</w:t>
+      </w:r>
+      <w:proofErr w:type="spellEnd"/>
+      <w:r>
+        <w:t xml:space="preserve"> ya te digo</w:t>
       </w:r>
     </w:p>
     <w:p>
@@ -864,7 +1457,23 @@
         </w:r>
       </w:hyperlink>
       <w:r>
-        <w:t xml:space="preserve"> buscamos la version mas reciente </w:t>
+        <w:t xml:space="preserve"> buscamos la </w:t>
+      </w:r>
+      <w:proofErr w:type="spellStart"/>
+      <w:r>
+        <w:t>version</w:t>
+      </w:r>
+      <w:proofErr w:type="spellEnd"/>
+      <w:r>
+        <w:t xml:space="preserve"> </w:t>
+      </w:r>
+      <w:proofErr w:type="spellStart"/>
+      <w:r>
+        <w:t>mas</w:t>
+      </w:r>
+      <w:proofErr w:type="spellEnd"/>
+      <w:r>
+        <w:t xml:space="preserve"> reciente </w:t>
       </w:r>
     </w:p>
     <w:p>
@@ -911,8 +1520,13 @@
     </w:p>
     <w:p>
       <w:r>
-        <w:t>En este caso la 1.13 y le damos en dll</w:t>
-      </w:r>
+        <w:t xml:space="preserve">En este caso la 1.13 y le damos en </w:t>
+      </w:r>
+      <w:proofErr w:type="spellStart"/>
+      <w:r>
+        <w:t>dll</w:t>
+      </w:r>
+      <w:proofErr w:type="spellEnd"/>
     </w:p>
     <w:p>
       <w:r>
@@ -958,7 +1572,55 @@
     </w:p>
     <w:p>
       <w:r>
-        <w:t>Abajo del todo le damos en la 8.1 thread safe (ts) eso nos da una carpeta zip, lo que hacemos con ella es ir a la ruta donde tengas el xampp y en php, buscas la carpeta exe y pegas el dll, luego te vas a php.ini y configuras en las extensiones</w:t>
+        <w:t xml:space="preserve">Abajo del todo le damos en la 8.1 </w:t>
+      </w:r>
+      <w:proofErr w:type="spellStart"/>
+      <w:r>
+        <w:t>thread</w:t>
+      </w:r>
+      <w:proofErr w:type="spellEnd"/>
+      <w:r>
+        <w:t xml:space="preserve"> </w:t>
+      </w:r>
+      <w:proofErr w:type="spellStart"/>
+      <w:r>
+        <w:t>safe</w:t>
+      </w:r>
+      <w:proofErr w:type="spellEnd"/>
+      <w:r>
+        <w:t xml:space="preserve"> (</w:t>
+      </w:r>
+      <w:proofErr w:type="spellStart"/>
+      <w:r>
+        <w:t>ts</w:t>
+      </w:r>
+      <w:proofErr w:type="spellEnd"/>
+      <w:r>
+        <w:t xml:space="preserve">) eso nos da una carpeta zip, lo que hacemos con ella es ir a la ruta donde tengas el </w:t>
+      </w:r>
+      <w:proofErr w:type="spellStart"/>
+      <w:r>
+        <w:t>xampp</w:t>
+      </w:r>
+      <w:proofErr w:type="spellEnd"/>
+      <w:r>
+        <w:t xml:space="preserve"> y en </w:t>
+      </w:r>
+      <w:proofErr w:type="spellStart"/>
+      <w:r>
+        <w:t>php</w:t>
+      </w:r>
+      <w:proofErr w:type="spellEnd"/>
+      <w:r>
+        <w:t xml:space="preserve">, buscas la carpeta exe y pegas el </w:t>
+      </w:r>
+      <w:proofErr w:type="spellStart"/>
+      <w:r>
+        <w:t>dll</w:t>
+      </w:r>
+      <w:proofErr w:type="spellEnd"/>
+      <w:r>
+        <w:t>, luego te vas a php.ini y configuras en las extensiones</w:t>
       </w:r>
     </w:p>
     <w:p>
@@ -1100,12 +1762,25 @@
     </w:p>
     <w:p>
       <w:r>
-        <w:t>También puedes solo poner localhost/php.info en el buscador pero queda mas pro así</w:t>
+        <w:t xml:space="preserve">También puedes solo poner localhost/php.info en el buscador pero queda </w:t>
+      </w:r>
+      <w:proofErr w:type="spellStart"/>
+      <w:r>
+        <w:t>mas</w:t>
+      </w:r>
+      <w:proofErr w:type="spellEnd"/>
+      <w:r>
+        <w:t xml:space="preserve"> pro así</w:t>
       </w:r>
       <w:r>
         <w:br/>
-        <w:t>y miramos la info</w:t>
-      </w:r>
+        <w:t xml:space="preserve">y miramos la </w:t>
+      </w:r>
+      <w:proofErr w:type="spellStart"/>
+      <w:r>
+        <w:t>info</w:t>
+      </w:r>
+      <w:proofErr w:type="spellEnd"/>
     </w:p>
     <w:p>
       <w:r>
@@ -1299,7 +1974,23 @@
     </w:p>
     <w:p>
       <w:r>
-        <w:t xml:space="preserve">Creamos primer commit a nuestro git y continuamos </w:t>
+        <w:t xml:space="preserve">Creamos primer </w:t>
+      </w:r>
+      <w:proofErr w:type="spellStart"/>
+      <w:r>
+        <w:t>commit</w:t>
+      </w:r>
+      <w:proofErr w:type="spellEnd"/>
+      <w:r>
+        <w:t xml:space="preserve"> a nuestro </w:t>
+      </w:r>
+      <w:proofErr w:type="spellStart"/>
+      <w:r>
+        <w:t>git</w:t>
+      </w:r>
+      <w:proofErr w:type="spellEnd"/>
+      <w:r>
+        <w:t xml:space="preserve"> y continuamos </w:t>
       </w:r>
     </w:p>
     <w:p/>
@@ -1354,7 +2045,39 @@
     </w:p>
     <w:p>
       <w:r>
-        <w:t>No tenemos el vendor o autoload… lo cual se soluciona descrgando composer lo ejecutamos reiniciamos la pc</w:t>
+        <w:t xml:space="preserve">No tenemos el </w:t>
+      </w:r>
+      <w:proofErr w:type="spellStart"/>
+      <w:r>
+        <w:t>vendor</w:t>
+      </w:r>
+      <w:proofErr w:type="spellEnd"/>
+      <w:r>
+        <w:t xml:space="preserve"> o </w:t>
+      </w:r>
+      <w:proofErr w:type="spellStart"/>
+      <w:r>
+        <w:t>autoload</w:t>
+      </w:r>
+      <w:proofErr w:type="spellEnd"/>
+      <w:r>
+        <w:t xml:space="preserve">… lo cual se soluciona </w:t>
+      </w:r>
+      <w:proofErr w:type="spellStart"/>
+      <w:r>
+        <w:t>descrgando</w:t>
+      </w:r>
+      <w:proofErr w:type="spellEnd"/>
+      <w:r>
+        <w:t xml:space="preserve"> </w:t>
+      </w:r>
+      <w:proofErr w:type="spellStart"/>
+      <w:r>
+        <w:t>composer</w:t>
+      </w:r>
+      <w:proofErr w:type="spellEnd"/>
+      <w:r>
+        <w:t xml:space="preserve"> lo ejecutamos reiniciamos la pc</w:t>
       </w:r>
       <w:r>
         <w:t>…</w:t>
@@ -1414,6 +2137,7 @@
           <w:szCs w:val="27"/>
         </w:rPr>
       </w:pPr>
+      <w:proofErr w:type="spellStart"/>
       <w:r>
         <w:rPr>
           <w:b/>
@@ -1424,13 +2148,176 @@
         </w:rPr>
         <w:t>Warning</w:t>
       </w:r>
-      <w:r>
-        <w:rPr>
-          <w:color w:val="000000"/>
-          <w:sz w:val="27"/>
-          <w:szCs w:val="27"/>
-        </w:rPr>
-        <w:t>: require(vendor/autoload.php): Failed to open stream: No such file or directory in </w:t>
+      <w:proofErr w:type="spellEnd"/>
+      <w:r>
+        <w:rPr>
+          <w:color w:val="000000"/>
+          <w:sz w:val="27"/>
+          <w:szCs w:val="27"/>
+        </w:rPr>
+        <w:t xml:space="preserve">: </w:t>
+      </w:r>
+      <w:proofErr w:type="spellStart"/>
+      <w:r>
+        <w:rPr>
+          <w:color w:val="000000"/>
+          <w:sz w:val="27"/>
+          <w:szCs w:val="27"/>
+        </w:rPr>
+        <w:t>require</w:t>
+      </w:r>
+      <w:proofErr w:type="spellEnd"/>
+      <w:r>
+        <w:rPr>
+          <w:color w:val="000000"/>
+          <w:sz w:val="27"/>
+          <w:szCs w:val="27"/>
+        </w:rPr>
+        <w:t>(</w:t>
+      </w:r>
+      <w:proofErr w:type="spellStart"/>
+      <w:r>
+        <w:rPr>
+          <w:color w:val="000000"/>
+          <w:sz w:val="27"/>
+          <w:szCs w:val="27"/>
+        </w:rPr>
+        <w:t>vendor</w:t>
+      </w:r>
+      <w:proofErr w:type="spellEnd"/>
+      <w:r>
+        <w:rPr>
+          <w:color w:val="000000"/>
+          <w:sz w:val="27"/>
+          <w:szCs w:val="27"/>
+        </w:rPr>
+        <w:t>/</w:t>
+      </w:r>
+      <w:proofErr w:type="spellStart"/>
+      <w:r>
+        <w:rPr>
+          <w:color w:val="000000"/>
+          <w:sz w:val="27"/>
+          <w:szCs w:val="27"/>
+        </w:rPr>
+        <w:t>autoload.php</w:t>
+      </w:r>
+      <w:proofErr w:type="spellEnd"/>
+      <w:r>
+        <w:rPr>
+          <w:color w:val="000000"/>
+          <w:sz w:val="27"/>
+          <w:szCs w:val="27"/>
+        </w:rPr>
+        <w:t xml:space="preserve">): </w:t>
+      </w:r>
+      <w:proofErr w:type="spellStart"/>
+      <w:r>
+        <w:rPr>
+          <w:color w:val="000000"/>
+          <w:sz w:val="27"/>
+          <w:szCs w:val="27"/>
+        </w:rPr>
+        <w:t>Failed</w:t>
+      </w:r>
+      <w:proofErr w:type="spellEnd"/>
+      <w:r>
+        <w:rPr>
+          <w:color w:val="000000"/>
+          <w:sz w:val="27"/>
+          <w:szCs w:val="27"/>
+        </w:rPr>
+        <w:t xml:space="preserve"> </w:t>
+      </w:r>
+      <w:proofErr w:type="spellStart"/>
+      <w:r>
+        <w:rPr>
+          <w:color w:val="000000"/>
+          <w:sz w:val="27"/>
+          <w:szCs w:val="27"/>
+        </w:rPr>
+        <w:t>to</w:t>
+      </w:r>
+      <w:proofErr w:type="spellEnd"/>
+      <w:r>
+        <w:rPr>
+          <w:color w:val="000000"/>
+          <w:sz w:val="27"/>
+          <w:szCs w:val="27"/>
+        </w:rPr>
+        <w:t xml:space="preserve"> open </w:t>
+      </w:r>
+      <w:proofErr w:type="spellStart"/>
+      <w:r>
+        <w:rPr>
+          <w:color w:val="000000"/>
+          <w:sz w:val="27"/>
+          <w:szCs w:val="27"/>
+        </w:rPr>
+        <w:t>stream</w:t>
+      </w:r>
+      <w:proofErr w:type="spellEnd"/>
+      <w:r>
+        <w:rPr>
+          <w:color w:val="000000"/>
+          <w:sz w:val="27"/>
+          <w:szCs w:val="27"/>
+        </w:rPr>
+        <w:t xml:space="preserve">: No </w:t>
+      </w:r>
+      <w:proofErr w:type="spellStart"/>
+      <w:r>
+        <w:rPr>
+          <w:color w:val="000000"/>
+          <w:sz w:val="27"/>
+          <w:szCs w:val="27"/>
+        </w:rPr>
+        <w:t>such</w:t>
+      </w:r>
+      <w:proofErr w:type="spellEnd"/>
+      <w:r>
+        <w:rPr>
+          <w:color w:val="000000"/>
+          <w:sz w:val="27"/>
+          <w:szCs w:val="27"/>
+        </w:rPr>
+        <w:t xml:space="preserve"> file </w:t>
+      </w:r>
+      <w:proofErr w:type="spellStart"/>
+      <w:r>
+        <w:rPr>
+          <w:color w:val="000000"/>
+          <w:sz w:val="27"/>
+          <w:szCs w:val="27"/>
+        </w:rPr>
+        <w:t>or</w:t>
+      </w:r>
+      <w:proofErr w:type="spellEnd"/>
+      <w:r>
+        <w:rPr>
+          <w:color w:val="000000"/>
+          <w:sz w:val="27"/>
+          <w:szCs w:val="27"/>
+        </w:rPr>
+        <w:t xml:space="preserve"> </w:t>
+      </w:r>
+      <w:proofErr w:type="spellStart"/>
+      <w:r>
+        <w:rPr>
+          <w:color w:val="000000"/>
+          <w:sz w:val="27"/>
+          <w:szCs w:val="27"/>
+        </w:rPr>
+        <w:t>directory</w:t>
+      </w:r>
+      <w:proofErr w:type="spellEnd"/>
+      <w:r>
+        <w:rPr>
+          <w:color w:val="000000"/>
+          <w:sz w:val="27"/>
+          <w:szCs w:val="27"/>
+        </w:rPr>
+        <w:t xml:space="preserve"> in </w:t>
       </w:r>
       <w:r>
         <w:rPr>
@@ -1492,7 +2379,223 @@
           <w:sz w:val="27"/>
           <w:szCs w:val="27"/>
         </w:rPr>
-        <w:t>: Uncaught Error: Failed opening required 'vendor/autoload.php' (include_path='C:\xampp\php\PEAR') in C:\xampp\htdocs\Examen4TopicosBasesDatos\borrar_departamento.php:2 Stack trace: #0 {main} thrown in </w:t>
+        <w:t xml:space="preserve">: </w:t>
+      </w:r>
+      <w:proofErr w:type="spellStart"/>
+      <w:r>
+        <w:rPr>
+          <w:color w:val="000000"/>
+          <w:sz w:val="27"/>
+          <w:szCs w:val="27"/>
+        </w:rPr>
+        <w:t>Uncaught</w:t>
+      </w:r>
+      <w:proofErr w:type="spellEnd"/>
+      <w:r>
+        <w:rPr>
+          <w:color w:val="000000"/>
+          <w:sz w:val="27"/>
+          <w:szCs w:val="27"/>
+        </w:rPr>
+        <w:t xml:space="preserve"> Error: </w:t>
+      </w:r>
+      <w:proofErr w:type="spellStart"/>
+      <w:r>
+        <w:rPr>
+          <w:color w:val="000000"/>
+          <w:sz w:val="27"/>
+          <w:szCs w:val="27"/>
+        </w:rPr>
+        <w:t>Failed</w:t>
+      </w:r>
+      <w:proofErr w:type="spellEnd"/>
+      <w:r>
+        <w:rPr>
+          <w:color w:val="000000"/>
+          <w:sz w:val="27"/>
+          <w:szCs w:val="27"/>
+        </w:rPr>
+        <w:t xml:space="preserve"> </w:t>
+      </w:r>
+      <w:proofErr w:type="spellStart"/>
+      <w:r>
+        <w:rPr>
+          <w:color w:val="000000"/>
+          <w:sz w:val="27"/>
+          <w:szCs w:val="27"/>
+        </w:rPr>
+        <w:t>opening</w:t>
+      </w:r>
+      <w:proofErr w:type="spellEnd"/>
+      <w:r>
+        <w:rPr>
+          <w:color w:val="000000"/>
+          <w:sz w:val="27"/>
+          <w:szCs w:val="27"/>
+        </w:rPr>
+        <w:t xml:space="preserve"> </w:t>
+      </w:r>
+      <w:proofErr w:type="spellStart"/>
+      <w:r>
+        <w:rPr>
+          <w:color w:val="000000"/>
+          <w:sz w:val="27"/>
+          <w:szCs w:val="27"/>
+        </w:rPr>
+        <w:t>required</w:t>
+      </w:r>
+      <w:proofErr w:type="spellEnd"/>
+      <w:r>
+        <w:rPr>
+          <w:color w:val="000000"/>
+          <w:sz w:val="27"/>
+          <w:szCs w:val="27"/>
+        </w:rPr>
+        <w:t xml:space="preserve"> '</w:t>
+      </w:r>
+      <w:proofErr w:type="spellStart"/>
+      <w:r>
+        <w:rPr>
+          <w:color w:val="000000"/>
+          <w:sz w:val="27"/>
+          <w:szCs w:val="27"/>
+        </w:rPr>
+        <w:t>vendor</w:t>
+      </w:r>
+      <w:proofErr w:type="spellEnd"/>
+      <w:r>
+        <w:rPr>
+          <w:color w:val="000000"/>
+          <w:sz w:val="27"/>
+          <w:szCs w:val="27"/>
+        </w:rPr>
+        <w:t>/</w:t>
+      </w:r>
+      <w:proofErr w:type="spellStart"/>
+      <w:r>
+        <w:rPr>
+          <w:color w:val="000000"/>
+          <w:sz w:val="27"/>
+          <w:szCs w:val="27"/>
+        </w:rPr>
+        <w:t>autoload.php</w:t>
+      </w:r>
+      <w:proofErr w:type="spellEnd"/>
+      <w:r>
+        <w:rPr>
+          <w:color w:val="000000"/>
+          <w:sz w:val="27"/>
+          <w:szCs w:val="27"/>
+        </w:rPr>
+        <w:t>' (</w:t>
+      </w:r>
+      <w:proofErr w:type="spellStart"/>
+      <w:r>
+        <w:rPr>
+          <w:color w:val="000000"/>
+          <w:sz w:val="27"/>
+          <w:szCs w:val="27"/>
+        </w:rPr>
+        <w:t>include_path</w:t>
+      </w:r>
+      <w:proofErr w:type="spellEnd"/>
+      <w:r>
+        <w:rPr>
+          <w:color w:val="000000"/>
+          <w:sz w:val="27"/>
+          <w:szCs w:val="27"/>
+        </w:rPr>
+        <w:t>='C:\</w:t>
+      </w:r>
+      <w:proofErr w:type="spellStart"/>
+      <w:r>
+        <w:rPr>
+          <w:color w:val="000000"/>
+          <w:sz w:val="27"/>
+          <w:szCs w:val="27"/>
+        </w:rPr>
+        <w:t>xampp</w:t>
+      </w:r>
+      <w:proofErr w:type="spellEnd"/>
+      <w:r>
+        <w:rPr>
+          <w:color w:val="000000"/>
+          <w:sz w:val="27"/>
+          <w:szCs w:val="27"/>
+        </w:rPr>
+        <w:t>\</w:t>
+      </w:r>
+      <w:proofErr w:type="spellStart"/>
+      <w:r>
+        <w:rPr>
+          <w:color w:val="000000"/>
+          <w:sz w:val="27"/>
+          <w:szCs w:val="27"/>
+        </w:rPr>
+        <w:t>php</w:t>
+      </w:r>
+      <w:proofErr w:type="spellEnd"/>
+      <w:r>
+        <w:rPr>
+          <w:color w:val="000000"/>
+          <w:sz w:val="27"/>
+          <w:szCs w:val="27"/>
+        </w:rPr>
+        <w:t xml:space="preserve">\PEAR') in C:\xampp\htdocs\Examen4TopicosBasesDatos\borrar_departamento.php:2 </w:t>
+      </w:r>
+      <w:proofErr w:type="spellStart"/>
+      <w:r>
+        <w:rPr>
+          <w:color w:val="000000"/>
+          <w:sz w:val="27"/>
+          <w:szCs w:val="27"/>
+        </w:rPr>
+        <w:t>Stack</w:t>
+      </w:r>
+      <w:proofErr w:type="spellEnd"/>
+      <w:r>
+        <w:rPr>
+          <w:color w:val="000000"/>
+          <w:sz w:val="27"/>
+          <w:szCs w:val="27"/>
+        </w:rPr>
+        <w:t xml:space="preserve"> trace: #0 {</w:t>
+      </w:r>
+      <w:proofErr w:type="spellStart"/>
+      <w:r>
+        <w:rPr>
+          <w:color w:val="000000"/>
+          <w:sz w:val="27"/>
+          <w:szCs w:val="27"/>
+        </w:rPr>
+        <w:t>main</w:t>
+      </w:r>
+      <w:proofErr w:type="spellEnd"/>
+      <w:r>
+        <w:rPr>
+          <w:color w:val="000000"/>
+          <w:sz w:val="27"/>
+          <w:szCs w:val="27"/>
+        </w:rPr>
+        <w:t xml:space="preserve">} </w:t>
+      </w:r>
+      <w:proofErr w:type="spellStart"/>
+      <w:r>
+        <w:rPr>
+          <w:color w:val="000000"/>
+          <w:sz w:val="27"/>
+          <w:szCs w:val="27"/>
+        </w:rPr>
+        <w:t>thrown</w:t>
+      </w:r>
+      <w:proofErr w:type="spellEnd"/>
+      <w:r>
+        <w:rPr>
+          <w:color w:val="000000"/>
+          <w:sz w:val="27"/>
+          <w:szCs w:val="27"/>
+        </w:rPr>
+        <w:t xml:space="preserve"> in </w:t>
       </w:r>
       <w:r>
         <w:rPr>
@@ -1510,7 +2613,25 @@
           <w:sz w:val="27"/>
           <w:szCs w:val="27"/>
         </w:rPr>
-        <w:t> on line </w:t>
+        <w:t> </w:t>
+      </w:r>
+      <w:proofErr w:type="spellStart"/>
+      <w:r>
+        <w:rPr>
+          <w:color w:val="000000"/>
+          <w:sz w:val="27"/>
+          <w:szCs w:val="27"/>
+        </w:rPr>
+        <w:t>on</w:t>
+      </w:r>
+      <w:proofErr w:type="spellEnd"/>
+      <w:r>
+        <w:rPr>
+          <w:color w:val="000000"/>
+          <w:sz w:val="27"/>
+          <w:szCs w:val="27"/>
+        </w:rPr>
+        <w:t xml:space="preserve"> line </w:t>
       </w:r>
       <w:r>
         <w:rPr>
@@ -1621,7 +2742,23 @@
     </w:p>
     <w:p>
       <w:r>
-        <w:t>Al darle click se ve mas o menos así, igual podríamos hacer mas pero no vimos necesidad o para el ejemplo practico no, entonces ya lo tenia editado (ya que estábamos probando) ahora cambiamos el nombre</w:t>
+        <w:t xml:space="preserve">Al darle </w:t>
+      </w:r>
+      <w:proofErr w:type="spellStart"/>
+      <w:r>
+        <w:t>click</w:t>
+      </w:r>
+      <w:proofErr w:type="spellEnd"/>
+      <w:r>
+        <w:t xml:space="preserve"> se ve mas o menos así, igual podríamos hacer mas pero no vimos necesidad o para el ejemplo </w:t>
+      </w:r>
+      <w:proofErr w:type="spellStart"/>
+      <w:r>
+        <w:t>practico</w:t>
+      </w:r>
+      <w:proofErr w:type="spellEnd"/>
+      <w:r>
+        <w:t xml:space="preserve"> no, entonces ya lo tenia editado (ya que estábamos probando) ahora cambiamos el nombre</w:t>
       </w:r>
     </w:p>
     <w:p>
@@ -1714,7 +2851,15 @@
     </w:p>
     <w:p>
       <w:r>
-        <w:t>Damos click como vera ya habíamos probado agregar un departamento nuevo</w:t>
+        <w:t xml:space="preserve">Damos </w:t>
+      </w:r>
+      <w:proofErr w:type="spellStart"/>
+      <w:r>
+        <w:t>click</w:t>
+      </w:r>
+      <w:proofErr w:type="spellEnd"/>
+      <w:r>
+        <w:t xml:space="preserve"> como vera ya habíamos probado agregar un departamento nuevo</w:t>
       </w:r>
     </w:p>
     <w:p>
@@ -1803,7 +2948,327 @@
     </w:p>
     <w:p>
       <w:r>
-        <w:t>Probamos y woala tenemos esto, ya tenemos casi todo menos elimitar o sea del CRUD nos falta DELETE iremos viendo como solucionarlo</w:t>
+        <w:t xml:space="preserve">Probamos y </w:t>
+      </w:r>
+      <w:proofErr w:type="spellStart"/>
+      <w:r>
+        <w:t>woala</w:t>
+      </w:r>
+      <w:proofErr w:type="spellEnd"/>
+      <w:r>
+        <w:t xml:space="preserve"> tenemos esto, ya tenemos casi todo menos </w:t>
+      </w:r>
+      <w:proofErr w:type="spellStart"/>
+      <w:r>
+        <w:t>elimitar</w:t>
+      </w:r>
+      <w:proofErr w:type="spellEnd"/>
+      <w:r>
+        <w:t xml:space="preserve"> o sea del CRUD nos falta DELETE iremos viendo </w:t>
+      </w:r>
+      <w:r>
+        <w:t>cómo</w:t>
+      </w:r>
+      <w:r>
+        <w:t xml:space="preserve"> solucionarlo</w:t>
+      </w:r>
+    </w:p>
+    <w:p>
+      <w:r>
+        <w:t xml:space="preserve">Por cierto actualización, logramos descargar el </w:t>
+      </w:r>
+      <w:proofErr w:type="spellStart"/>
+      <w:r>
+        <w:t>vendor</w:t>
+      </w:r>
+      <w:proofErr w:type="spellEnd"/>
+      <w:r>
+        <w:t xml:space="preserve"> por lo cual el eliminar ya funciona jejeje</w:t>
+      </w:r>
+    </w:p>
+    <w:p>
+      <w:r>
+        <w:drawing>
+          <wp:inline distT="0" distB="0" distL="0" distR="0" wp14:anchorId="508283A7" wp14:editId="1E76B70F">
+            <wp:extent cx="5612130" cy="1474470"/>
+            <wp:effectExtent l="0" t="0" r="7620" b="0"/>
+            <wp:docPr id="32" name="Imagen 32"/>
+            <wp:cNvGraphicFramePr>
+              <a:graphicFrameLocks xmlns:a="http://schemas.openxmlformats.org/drawingml/2006/main" noChangeAspect="1"/>
+            </wp:cNvGraphicFramePr>
+            <a:graphic xmlns:a="http://schemas.openxmlformats.org/drawingml/2006/main">
+              <a:graphicData uri="http://schemas.openxmlformats.org/drawingml/2006/picture">
+                <pic:pic xmlns:pic="http://schemas.openxmlformats.org/drawingml/2006/picture">
+                  <pic:nvPicPr>
+                    <pic:cNvPr id="1" name=""/>
+                    <pic:cNvPicPr/>
+                  </pic:nvPicPr>
+                  <pic:blipFill>
+                    <a:blip r:embed="rId36"/>
+                    <a:stretch>
+                      <a:fillRect/>
+                    </a:stretch>
+                  </pic:blipFill>
+                  <pic:spPr>
+                    <a:xfrm>
+                      <a:off x="0" y="0"/>
+                      <a:ext cx="5612130" cy="1474470"/>
+                    </a:xfrm>
+                    <a:prstGeom prst="rect">
+                      <a:avLst/>
+                    </a:prstGeom>
+                  </pic:spPr>
+                </pic:pic>
+              </a:graphicData>
+            </a:graphic>
+          </wp:inline>
+        </w:drawing>
+      </w:r>
+    </w:p>
+    <w:p>
+      <w:r>
+        <w:t>Para la prueba borramos el departamento mágico</w:t>
+      </w:r>
+    </w:p>
+    <w:tbl>
+      <w:tblPr>
+        <w:tblW w:w="0" w:type="auto"/>
+        <w:tblCellSpacing w:w="15" w:type="dxa"/>
+        <w:tblCellMar>
+          <w:top w:w="15" w:type="dxa"/>
+          <w:left w:w="15" w:type="dxa"/>
+          <w:bottom w:w="15" w:type="dxa"/>
+          <w:right w:w="15" w:type="dxa"/>
+        </w:tblCellMar>
+        <w:tblLook w:val="04A0" w:firstRow="1" w:lastRow="0" w:firstColumn="1" w:lastColumn="0" w:noHBand="0" w:noVBand="1"/>
+      </w:tblPr>
+      <w:tblGrid>
+        <w:gridCol w:w="3180"/>
+        <w:gridCol w:w="2407"/>
+      </w:tblGrid>
+      <w:tr>
+        <w:trPr>
+          <w:tblCellSpacing w:w="15" w:type="dxa"/>
+        </w:trPr>
+        <w:tc>
+          <w:tcPr>
+            <w:tcW w:w="0" w:type="auto"/>
+            <w:vAlign w:val="center"/>
+            <w:hideMark/>
+          </w:tcPr>
+          <w:p>
+            <w:pPr>
+              <w:spacing w:after="0" w:line="240" w:lineRule="auto"/>
+              <w:rPr>
+                <w:rFonts w:ascii="Times New Roman" w:eastAsia="Times New Roman" w:hAnsi="Times New Roman" w:cs="Times New Roman"/>
+                <w:color w:val="000000"/>
+                <w:sz w:val="27"/>
+                <w:szCs w:val="27"/>
+                <w:lang w:eastAsia="es-CO"/>
+              </w:rPr>
+            </w:pPr>
+            <w:r>
+              <w:rPr>
+                <w:rFonts w:ascii="Times New Roman" w:eastAsia="Times New Roman" w:hAnsi="Times New Roman" w:cs="Times New Roman"/>
+                <w:color w:val="000000"/>
+                <w:sz w:val="27"/>
+                <w:szCs w:val="27"/>
+                <w:lang w:eastAsia="es-CO"/>
+              </w:rPr>
+              <w:t>64505f023eaf39d6580e1876</w:t>
+            </w:r>
+          </w:p>
+        </w:tc>
+        <w:tc>
+          <w:tcPr>
+            <w:tcW w:w="0" w:type="auto"/>
+            <w:vAlign w:val="center"/>
+            <w:hideMark/>
+          </w:tcPr>
+          <w:p>
+            <w:pPr>
+              <w:spacing w:after="0" w:line="240" w:lineRule="auto"/>
+              <w:rPr>
+                <w:rFonts w:ascii="Times New Roman" w:eastAsia="Times New Roman" w:hAnsi="Times New Roman" w:cs="Times New Roman"/>
+                <w:color w:val="000000"/>
+                <w:sz w:val="27"/>
+                <w:szCs w:val="27"/>
+                <w:lang w:eastAsia="es-CO"/>
+              </w:rPr>
+            </w:pPr>
+            <w:r>
+              <w:rPr>
+                <w:rFonts w:ascii="Times New Roman" w:eastAsia="Times New Roman" w:hAnsi="Times New Roman" w:cs="Times New Roman"/>
+                <w:color w:val="000000"/>
+                <w:sz w:val="27"/>
+                <w:szCs w:val="27"/>
+                <w:lang w:eastAsia="es-CO"/>
+              </w:rPr>
+              <w:t xml:space="preserve">departamento </w:t>
+            </w:r>
+            <w:proofErr w:type="spellStart"/>
+            <w:r>
+              <w:rPr>
+                <w:rFonts w:ascii="Times New Roman" w:eastAsia="Times New Roman" w:hAnsi="Times New Roman" w:cs="Times New Roman"/>
+                <w:color w:val="000000"/>
+                <w:sz w:val="27"/>
+                <w:szCs w:val="27"/>
+                <w:lang w:eastAsia="es-CO"/>
+              </w:rPr>
+              <w:t>magico</w:t>
+            </w:r>
+            <w:proofErr w:type="spellEnd"/>
+          </w:p>
+        </w:tc>
+      </w:tr>
+    </w:tbl>
+    <w:p>
+      <w:r>
+        <w:drawing>
+          <wp:inline distT="0" distB="0" distL="0" distR="0" wp14:anchorId="5921EDCC" wp14:editId="5E07BE3A">
+            <wp:extent cx="5612130" cy="1804035"/>
+            <wp:effectExtent l="0" t="0" r="7620" b="5715"/>
+            <wp:docPr id="33" name="Imagen 33" descr="Interfaz de usuario gráfica, Texto, Aplicación&#10;&#10;Descripción generada automáticamente"/>
+            <wp:cNvGraphicFramePr>
+              <a:graphicFrameLocks xmlns:a="http://schemas.openxmlformats.org/drawingml/2006/main" noChangeAspect="1"/>
+            </wp:cNvGraphicFramePr>
+            <a:graphic xmlns:a="http://schemas.openxmlformats.org/drawingml/2006/main">
+              <a:graphicData uri="http://schemas.openxmlformats.org/drawingml/2006/picture">
+                <pic:pic xmlns:pic="http://schemas.openxmlformats.org/drawingml/2006/picture">
+                  <pic:nvPicPr>
+                    <pic:cNvPr id="33" name="Imagen 33" descr="Interfaz de usuario gráfica, Texto, Aplicación&#10;&#10;Descripción generada automáticamente"/>
+                    <pic:cNvPicPr/>
+                  </pic:nvPicPr>
+                  <pic:blipFill>
+                    <a:blip r:embed="rId37"/>
+                    <a:stretch>
+                      <a:fillRect/>
+                    </a:stretch>
+                  </pic:blipFill>
+                  <pic:spPr>
+                    <a:xfrm>
+                      <a:off x="0" y="0"/>
+                      <a:ext cx="5612130" cy="1804035"/>
+                    </a:xfrm>
+                    <a:prstGeom prst="rect">
+                      <a:avLst/>
+                    </a:prstGeom>
+                  </pic:spPr>
+                </pic:pic>
+              </a:graphicData>
+            </a:graphic>
+          </wp:inline>
+        </w:drawing>
+      </w:r>
+    </w:p>
+    <w:p>
+      <w:r>
+        <w:drawing>
+          <wp:inline distT="0" distB="0" distL="0" distR="0" wp14:anchorId="3A2A9818" wp14:editId="16B03345">
+            <wp:extent cx="5612130" cy="1469390"/>
+            <wp:effectExtent l="0" t="0" r="7620" b="0"/>
+            <wp:docPr id="34" name="Imagen 34"/>
+            <wp:cNvGraphicFramePr>
+              <a:graphicFrameLocks xmlns:a="http://schemas.openxmlformats.org/drawingml/2006/main" noChangeAspect="1"/>
+            </wp:cNvGraphicFramePr>
+            <a:graphic xmlns:a="http://schemas.openxmlformats.org/drawingml/2006/main">
+              <a:graphicData uri="http://schemas.openxmlformats.org/drawingml/2006/picture">
+                <pic:pic xmlns:pic="http://schemas.openxmlformats.org/drawingml/2006/picture">
+                  <pic:nvPicPr>
+                    <pic:cNvPr id="1" name=""/>
+                    <pic:cNvPicPr/>
+                  </pic:nvPicPr>
+                  <pic:blipFill>
+                    <a:blip r:embed="rId38"/>
+                    <a:stretch>
+                      <a:fillRect/>
+                    </a:stretch>
+                  </pic:blipFill>
+                  <pic:spPr>
+                    <a:xfrm>
+                      <a:off x="0" y="0"/>
+                      <a:ext cx="5612130" cy="1469390"/>
+                    </a:xfrm>
+                    <a:prstGeom prst="rect">
+                      <a:avLst/>
+                    </a:prstGeom>
+                  </pic:spPr>
+                </pic:pic>
+              </a:graphicData>
+            </a:graphic>
+          </wp:inline>
+        </w:drawing>
+      </w:r>
+    </w:p>
+    <w:p>
+      <w:r>
+        <w:lastRenderedPageBreak/>
+        <w:t xml:space="preserve">Funciono </w:t>
+      </w:r>
+      <w:proofErr w:type="spellStart"/>
+      <w:r>
+        <w:t>crud</w:t>
+      </w:r>
+      <w:proofErr w:type="spellEnd"/>
+      <w:r>
+        <w:t xml:space="preserve"> completo de departamento… ahora aguanta ponerle un botón o algo </w:t>
+      </w:r>
+      <w:proofErr w:type="spellStart"/>
+      <w:r>
+        <w:t>jejej</w:t>
+      </w:r>
+      <w:proofErr w:type="spellEnd"/>
+      <w:r>
+        <w:t xml:space="preserve"> que me devuelva </w:t>
+      </w:r>
+    </w:p>
+    <w:p>
+      <w:r>
+        <w:t>Se pondrá eventualmente</w:t>
+      </w:r>
+    </w:p>
+    <w:p>
+      <w:r>
+        <w:drawing>
+          <wp:inline distT="0" distB="0" distL="0" distR="0" wp14:anchorId="07526A99" wp14:editId="644E6821">
+            <wp:extent cx="5612130" cy="1409700"/>
+            <wp:effectExtent l="0" t="0" r="7620" b="0"/>
+            <wp:docPr id="35" name="Imagen 35"/>
+            <wp:cNvGraphicFramePr>
+              <a:graphicFrameLocks xmlns:a="http://schemas.openxmlformats.org/drawingml/2006/main" noChangeAspect="1"/>
+            </wp:cNvGraphicFramePr>
+            <a:graphic xmlns:a="http://schemas.openxmlformats.org/drawingml/2006/main">
+              <a:graphicData uri="http://schemas.openxmlformats.org/drawingml/2006/picture">
+                <pic:pic xmlns:pic="http://schemas.openxmlformats.org/drawingml/2006/picture">
+                  <pic:nvPicPr>
+                    <pic:cNvPr id="1" name=""/>
+                    <pic:cNvPicPr/>
+                  </pic:nvPicPr>
+                  <pic:blipFill>
+                    <a:blip r:embed="rId39"/>
+                    <a:stretch>
+                      <a:fillRect/>
+                    </a:stretch>
+                  </pic:blipFill>
+                  <pic:spPr>
+                    <a:xfrm>
+                      <a:off x="0" y="0"/>
+                      <a:ext cx="5612130" cy="1409700"/>
+                    </a:xfrm>
+                    <a:prstGeom prst="rect">
+                      <a:avLst/>
+                    </a:prstGeom>
+                  </pic:spPr>
+                </pic:pic>
+              </a:graphicData>
+            </a:graphic>
+          </wp:inline>
+        </w:drawing>
+      </w:r>
+    </w:p>
+    <w:p>
+      <w:r>
+        <w:t xml:space="preserve">Eliminado y ya pusimos el botón </w:t>
       </w:r>
     </w:p>
     <w:sectPr>

</xml_diff>

<commit_message>
listo tipo_subsidio, departamento, municipio
</commit_message>
<xml_diff>
--- a/examen4.docx
+++ b/examen4.docx
@@ -25,7 +25,21 @@
         <w:rPr>
           <w:lang w:val="en-US"/>
         </w:rPr>
-        <w:t xml:space="preserve">Kevin Hoyos Corrales </w:t>
+        <w:t xml:space="preserve">Kevin </w:t>
+      </w:r>
+      <w:proofErr w:type="spellStart"/>
+      <w:r>
+        <w:rPr>
+          <w:lang w:val="en-US"/>
+        </w:rPr>
+        <w:t>Hoyos</w:t>
+      </w:r>
+      <w:proofErr w:type="spellEnd"/>
+      <w:r>
+        <w:rPr>
+          <w:lang w:val="en-US"/>
+        </w:rPr>
+        <w:t xml:space="preserve"> Corrales </w:t>
       </w:r>
     </w:p>
     <w:p>
@@ -38,8 +52,86 @@
         <w:rPr>
           <w:lang w:val="en-US"/>
         </w:rPr>
-        <w:t>Bueno aqui estara la solucio nal examen #4 de Topicos Avanzado de Bases de Datos</w:t>
-      </w:r>
+        <w:t xml:space="preserve">Bueno </w:t>
+      </w:r>
+      <w:proofErr w:type="spellStart"/>
+      <w:r>
+        <w:rPr>
+          <w:lang w:val="en-US"/>
+        </w:rPr>
+        <w:t>aqui</w:t>
+      </w:r>
+      <w:proofErr w:type="spellEnd"/>
+      <w:r>
+        <w:rPr>
+          <w:lang w:val="en-US"/>
+        </w:rPr>
+        <w:t xml:space="preserve"> </w:t>
+      </w:r>
+      <w:proofErr w:type="spellStart"/>
+      <w:r>
+        <w:rPr>
+          <w:lang w:val="en-US"/>
+        </w:rPr>
+        <w:t>estara</w:t>
+      </w:r>
+      <w:proofErr w:type="spellEnd"/>
+      <w:r>
+        <w:rPr>
+          <w:lang w:val="en-US"/>
+        </w:rPr>
+        <w:t xml:space="preserve"> la </w:t>
+      </w:r>
+      <w:proofErr w:type="spellStart"/>
+      <w:r>
+        <w:rPr>
+          <w:lang w:val="en-US"/>
+        </w:rPr>
+        <w:t>solucio</w:t>
+      </w:r>
+      <w:proofErr w:type="spellEnd"/>
+      <w:r>
+        <w:rPr>
+          <w:lang w:val="en-US"/>
+        </w:rPr>
+        <w:t xml:space="preserve"> </w:t>
+      </w:r>
+      <w:proofErr w:type="spellStart"/>
+      <w:r>
+        <w:rPr>
+          <w:lang w:val="en-US"/>
+        </w:rPr>
+        <w:t>nal</w:t>
+      </w:r>
+      <w:proofErr w:type="spellEnd"/>
+      <w:r>
+        <w:rPr>
+          <w:lang w:val="en-US"/>
+        </w:rPr>
+        <w:t xml:space="preserve"> examen #4 de </w:t>
+      </w:r>
+      <w:proofErr w:type="spellStart"/>
+      <w:r>
+        <w:rPr>
+          <w:lang w:val="en-US"/>
+        </w:rPr>
+        <w:t>Topicos</w:t>
+      </w:r>
+      <w:proofErr w:type="spellEnd"/>
+      <w:r>
+        <w:rPr>
+          <w:lang w:val="en-US"/>
+        </w:rPr>
+        <w:t xml:space="preserve"> Avanzado de Bases de </w:t>
+      </w:r>
+      <w:proofErr w:type="spellStart"/>
+      <w:r>
+        <w:rPr>
+          <w:lang w:val="en-US"/>
+        </w:rPr>
+        <w:t>Datos</w:t>
+      </w:r>
+      <w:proofErr w:type="spellEnd"/>
     </w:p>
     <w:p>
       <w:pPr>
@@ -51,8 +143,170 @@
         <w:rPr>
           <w:lang w:val="en-US"/>
         </w:rPr>
-        <w:t>Para empezar vamos a buscar nuestro motor de bases de datos NoSQL estabamos entre firebase o mongoDB pero por criterios usaremos mongoDB</w:t>
-      </w:r>
+        <w:t xml:space="preserve">Para </w:t>
+      </w:r>
+      <w:proofErr w:type="spellStart"/>
+      <w:r>
+        <w:rPr>
+          <w:lang w:val="en-US"/>
+        </w:rPr>
+        <w:t>empezar</w:t>
+      </w:r>
+      <w:proofErr w:type="spellEnd"/>
+      <w:r>
+        <w:rPr>
+          <w:lang w:val="en-US"/>
+        </w:rPr>
+        <w:t xml:space="preserve"> </w:t>
+      </w:r>
+      <w:proofErr w:type="spellStart"/>
+      <w:r>
+        <w:rPr>
+          <w:lang w:val="en-US"/>
+        </w:rPr>
+        <w:t>vamos</w:t>
+      </w:r>
+      <w:proofErr w:type="spellEnd"/>
+      <w:r>
+        <w:rPr>
+          <w:lang w:val="en-US"/>
+        </w:rPr>
+        <w:t xml:space="preserve"> a </w:t>
+      </w:r>
+      <w:proofErr w:type="spellStart"/>
+      <w:r>
+        <w:rPr>
+          <w:lang w:val="en-US"/>
+        </w:rPr>
+        <w:t>buscar</w:t>
+      </w:r>
+      <w:proofErr w:type="spellEnd"/>
+      <w:r>
+        <w:rPr>
+          <w:lang w:val="en-US"/>
+        </w:rPr>
+        <w:t xml:space="preserve"> </w:t>
+      </w:r>
+      <w:proofErr w:type="spellStart"/>
+      <w:r>
+        <w:rPr>
+          <w:lang w:val="en-US"/>
+        </w:rPr>
+        <w:t>nuestro</w:t>
+      </w:r>
+      <w:proofErr w:type="spellEnd"/>
+      <w:r>
+        <w:rPr>
+          <w:lang w:val="en-US"/>
+        </w:rPr>
+        <w:t xml:space="preserve"> motor de bases de </w:t>
+      </w:r>
+      <w:proofErr w:type="spellStart"/>
+      <w:r>
+        <w:rPr>
+          <w:lang w:val="en-US"/>
+        </w:rPr>
+        <w:t>datos</w:t>
+      </w:r>
+      <w:proofErr w:type="spellEnd"/>
+      <w:r>
+        <w:rPr>
+          <w:lang w:val="en-US"/>
+        </w:rPr>
+        <w:t xml:space="preserve"> NoSQL </w:t>
+      </w:r>
+      <w:proofErr w:type="spellStart"/>
+      <w:r>
+        <w:rPr>
+          <w:lang w:val="en-US"/>
+        </w:rPr>
+        <w:t>estabamos</w:t>
+      </w:r>
+      <w:proofErr w:type="spellEnd"/>
+      <w:r>
+        <w:rPr>
+          <w:lang w:val="en-US"/>
+        </w:rPr>
+        <w:t xml:space="preserve"> entre firebase o </w:t>
+      </w:r>
+      <w:proofErr w:type="spellStart"/>
+      <w:r>
+        <w:rPr>
+          <w:lang w:val="en-US"/>
+        </w:rPr>
+        <w:t>mongoDB</w:t>
+      </w:r>
+      <w:proofErr w:type="spellEnd"/>
+      <w:r>
+        <w:rPr>
+          <w:lang w:val="en-US"/>
+        </w:rPr>
+        <w:t xml:space="preserve"> </w:t>
+      </w:r>
+      <w:proofErr w:type="spellStart"/>
+      <w:r>
+        <w:rPr>
+          <w:lang w:val="en-US"/>
+        </w:rPr>
+        <w:t>pero</w:t>
+      </w:r>
+      <w:proofErr w:type="spellEnd"/>
+      <w:r>
+        <w:rPr>
+          <w:lang w:val="en-US"/>
+        </w:rPr>
+        <w:t xml:space="preserve"> </w:t>
+      </w:r>
+      <w:proofErr w:type="spellStart"/>
+      <w:r>
+        <w:rPr>
+          <w:lang w:val="en-US"/>
+        </w:rPr>
+        <w:t>por</w:t>
+      </w:r>
+      <w:proofErr w:type="spellEnd"/>
+      <w:r>
+        <w:rPr>
+          <w:lang w:val="en-US"/>
+        </w:rPr>
+        <w:t xml:space="preserve"> </w:t>
+      </w:r>
+      <w:proofErr w:type="spellStart"/>
+      <w:r>
+        <w:rPr>
+          <w:lang w:val="en-US"/>
+        </w:rPr>
+        <w:t>criterios</w:t>
+      </w:r>
+      <w:proofErr w:type="spellEnd"/>
+      <w:r>
+        <w:rPr>
+          <w:lang w:val="en-US"/>
+        </w:rPr>
+        <w:t xml:space="preserve"> </w:t>
+      </w:r>
+      <w:proofErr w:type="spellStart"/>
+      <w:r>
+        <w:rPr>
+          <w:lang w:val="en-US"/>
+        </w:rPr>
+        <w:t>usaremos</w:t>
+      </w:r>
+      <w:proofErr w:type="spellEnd"/>
+      <w:r>
+        <w:rPr>
+          <w:lang w:val="en-US"/>
+        </w:rPr>
+        <w:t xml:space="preserve"> </w:t>
+      </w:r>
+      <w:proofErr w:type="spellStart"/>
+      <w:r>
+        <w:rPr>
+          <w:lang w:val="en-US"/>
+        </w:rPr>
+        <w:t>mongoDB</w:t>
+      </w:r>
+      <w:proofErr w:type="spellEnd"/>
       <w:r>
         <w:rPr>
           <w:lang w:val="en-US"/>
@@ -64,8 +318,60 @@
           <w:lang w:val="en-US"/>
         </w:rPr>
         <w:br/>
-        <w:t>lo primero seria ir a su web y descargarlo</w:t>
-      </w:r>
+        <w:t xml:space="preserve">lo primero </w:t>
+      </w:r>
+      <w:proofErr w:type="spellStart"/>
+      <w:r>
+        <w:rPr>
+          <w:lang w:val="en-US"/>
+        </w:rPr>
+        <w:t>seria</w:t>
+      </w:r>
+      <w:proofErr w:type="spellEnd"/>
+      <w:r>
+        <w:rPr>
+          <w:lang w:val="en-US"/>
+        </w:rPr>
+        <w:t xml:space="preserve"> </w:t>
+      </w:r>
+      <w:proofErr w:type="spellStart"/>
+      <w:r>
+        <w:rPr>
+          <w:lang w:val="en-US"/>
+        </w:rPr>
+        <w:t>ir</w:t>
+      </w:r>
+      <w:proofErr w:type="spellEnd"/>
+      <w:r>
+        <w:rPr>
+          <w:lang w:val="en-US"/>
+        </w:rPr>
+        <w:t xml:space="preserve"> a </w:t>
+      </w:r>
+      <w:proofErr w:type="spellStart"/>
+      <w:r>
+        <w:rPr>
+          <w:lang w:val="en-US"/>
+        </w:rPr>
+        <w:t>su</w:t>
+      </w:r>
+      <w:proofErr w:type="spellEnd"/>
+      <w:r>
+        <w:rPr>
+          <w:lang w:val="en-US"/>
+        </w:rPr>
+        <w:t xml:space="preserve"> web y </w:t>
+      </w:r>
+      <w:proofErr w:type="spellStart"/>
+      <w:proofErr w:type="gramStart"/>
+      <w:r>
+        <w:rPr>
+          <w:lang w:val="en-US"/>
+        </w:rPr>
+        <w:t>descargarlo</w:t>
+      </w:r>
+      <w:proofErr w:type="spellEnd"/>
+      <w:proofErr w:type="gramEnd"/>
     </w:p>
     <w:p>
       <w:pPr>
@@ -125,7 +431,91 @@
         <w:rPr>
           <w:lang w:val="en-US"/>
         </w:rPr>
-        <w:t>Y ahora descargamos la imagen para eso Podemos usar el document dejado al inicio de semester</w:t>
+        <w:t xml:space="preserve">Y </w:t>
+      </w:r>
+      <w:proofErr w:type="spellStart"/>
+      <w:r>
+        <w:rPr>
+          <w:lang w:val="en-US"/>
+        </w:rPr>
+        <w:t>ahora</w:t>
+      </w:r>
+      <w:proofErr w:type="spellEnd"/>
+      <w:r>
+        <w:rPr>
+          <w:lang w:val="en-US"/>
+        </w:rPr>
+        <w:t xml:space="preserve"> </w:t>
+      </w:r>
+      <w:proofErr w:type="spellStart"/>
+      <w:r>
+        <w:rPr>
+          <w:lang w:val="en-US"/>
+        </w:rPr>
+        <w:t>descargamos</w:t>
+      </w:r>
+      <w:proofErr w:type="spellEnd"/>
+      <w:r>
+        <w:rPr>
+          <w:lang w:val="en-US"/>
+        </w:rPr>
+        <w:t xml:space="preserve"> la imagen para </w:t>
+      </w:r>
+      <w:proofErr w:type="spellStart"/>
+      <w:r>
+        <w:rPr>
+          <w:lang w:val="en-US"/>
+        </w:rPr>
+        <w:t>eso</w:t>
+      </w:r>
+      <w:proofErr w:type="spellEnd"/>
+      <w:r>
+        <w:rPr>
+          <w:lang w:val="en-US"/>
+        </w:rPr>
+        <w:t xml:space="preserve"> Podemos usar </w:t>
+      </w:r>
+      <w:proofErr w:type="spellStart"/>
+      <w:r>
+        <w:rPr>
+          <w:lang w:val="en-US"/>
+        </w:rPr>
+        <w:t>el</w:t>
+      </w:r>
+      <w:proofErr w:type="spellEnd"/>
+      <w:r>
+        <w:rPr>
+          <w:lang w:val="en-US"/>
+        </w:rPr>
+        <w:t xml:space="preserve"> document </w:t>
+      </w:r>
+      <w:proofErr w:type="spellStart"/>
+      <w:r>
+        <w:rPr>
+          <w:lang w:val="en-US"/>
+        </w:rPr>
+        <w:t>dejado</w:t>
+      </w:r>
+      <w:proofErr w:type="spellEnd"/>
+      <w:r>
+        <w:rPr>
+          <w:lang w:val="en-US"/>
+        </w:rPr>
+        <w:t xml:space="preserve"> al </w:t>
+      </w:r>
+      <w:proofErr w:type="spellStart"/>
+      <w:r>
+        <w:rPr>
+          <w:lang w:val="en-US"/>
+        </w:rPr>
+        <w:t>inicio</w:t>
+      </w:r>
+      <w:proofErr w:type="spellEnd"/>
+      <w:r>
+        <w:rPr>
+          <w:lang w:val="en-US"/>
+        </w:rPr>
+        <w:t xml:space="preserve"> de semester</w:t>
       </w:r>
     </w:p>
     <w:p>
@@ -221,8 +611,21 @@
     </w:p>
     <w:p>
       <w:r>
-        <w:t>Ahí vemos la imagen y su link o comando para descargar usamos eso en powershell</w:t>
-      </w:r>
+        <w:t xml:space="preserve">Ahí vemos la imagen y su </w:t>
+      </w:r>
+      <w:proofErr w:type="gramStart"/>
+      <w:r>
+        <w:t>link</w:t>
+      </w:r>
+      <w:proofErr w:type="gramEnd"/>
+      <w:r>
+        <w:t xml:space="preserve"> o comando para descargar usamos eso en </w:t>
+      </w:r>
+      <w:proofErr w:type="spellStart"/>
+      <w:r>
+        <w:t>powershell</w:t>
+      </w:r>
+      <w:proofErr w:type="spellEnd"/>
     </w:p>
     <w:p>
       <w:r>
@@ -363,7 +766,15 @@
     </w:p>
     <w:p>
       <w:r>
-        <w:t xml:space="preserve">También se puede ver en la app de </w:t>
+        <w:t xml:space="preserve">También se puede ver en la </w:t>
+      </w:r>
+      <w:proofErr w:type="gramStart"/>
+      <w:r>
+        <w:t>app</w:t>
+      </w:r>
+      <w:proofErr w:type="gramEnd"/>
+      <w:r>
+        <w:t xml:space="preserve"> de </w:t>
       </w:r>
       <w:r>
         <w:t>Docker</w:t>
@@ -378,19 +789,83 @@
         <w:t>examen</w:t>
       </w:r>
       <w:r>
-        <w:t xml:space="preserve">, tenemos en cuenta que es el mismo examen 3 pero cambia que ahora es en bases nosql… entonces vamos a ver que hacer, lo principal seria implementar el CRUD en las diferentes tablas, ya lo demás vendrá por añadidura </w:t>
+        <w:t xml:space="preserve">, tenemos en cuenta que es el mismo examen 3 pero cambia que ahora es en bases </w:t>
+      </w:r>
+      <w:proofErr w:type="spellStart"/>
+      <w:r>
+        <w:t>nosql</w:t>
+      </w:r>
+      <w:proofErr w:type="spellEnd"/>
+      <w:r>
+        <w:t xml:space="preserve">… entonces vamos a ver que hacer, lo principal seria implementar el CRUD en las diferentes tablas, ya lo demás vendrá por añadidura </w:t>
       </w:r>
     </w:p>
     <w:p/>
     <w:p>
       <w:r>
-        <w:t>Bueno continuando desde aquí tuvimos varios inconvenientes y problemas debido a que nunca nos quiso entrar a la base de datos salió errores de autenticación o problemas y se cierra sesión (lo cual raro ya que nunca entraba) entonces por falta de tiempo y veguenza de decirle al profesora faltando poco para entregar el examen decidimos aprender una tecnología nueva jejeje ene ste caso cambiamos a firebase (no sabemos anda de firebase pero bueno que se le va a hacer tampoco debe ser tan difícil (esperamos...))</w:t>
+        <w:t xml:space="preserve">Bueno continuando desde aquí tuvimos varios inconvenientes y problemas debido a que nunca nos quiso entrar a la base de datos salió errores de autenticación o problemas y se cierra sesión (lo cual raro ya que nunca entraba) entonces por falta de tiempo y </w:t>
+      </w:r>
+      <w:proofErr w:type="spellStart"/>
+      <w:r>
+        <w:t>veguenza</w:t>
+      </w:r>
+      <w:proofErr w:type="spellEnd"/>
+      <w:r>
+        <w:t xml:space="preserve"> de decirle al profesora faltando poco para entregar el examen decidimos aprender una tecnología nueva jejeje ene </w:t>
+      </w:r>
+      <w:proofErr w:type="spellStart"/>
+      <w:r>
+        <w:t>ste</w:t>
+      </w:r>
+      <w:proofErr w:type="spellEnd"/>
+      <w:r>
+        <w:t xml:space="preserve"> caso cambiamos a </w:t>
+      </w:r>
+      <w:proofErr w:type="spellStart"/>
+      <w:r>
+        <w:t>firebase</w:t>
+      </w:r>
+      <w:proofErr w:type="spellEnd"/>
+      <w:r>
+        <w:t xml:space="preserve"> (no sabemos anda de </w:t>
+      </w:r>
+      <w:proofErr w:type="spellStart"/>
+      <w:r>
+        <w:t>firebase</w:t>
+      </w:r>
+      <w:proofErr w:type="spellEnd"/>
+      <w:r>
+        <w:t xml:space="preserve"> pero bueno que se le va a hacer tampoco debe ser tan difícil (esperamos...))</w:t>
       </w:r>
     </w:p>
     <w:p/>
     <w:p>
       <w:r>
-        <w:t xml:space="preserve">Para empezar entramos en la pagina principal de firebase </w:t>
+        <w:t xml:space="preserve">Para </w:t>
+      </w:r>
+      <w:proofErr w:type="gramStart"/>
+      <w:r>
+        <w:t>empezar</w:t>
+      </w:r>
+      <w:proofErr w:type="gramEnd"/>
+      <w:r>
+        <w:t xml:space="preserve"> entramos en la </w:t>
+      </w:r>
+      <w:proofErr w:type="spellStart"/>
+      <w:r>
+        <w:t>pagina</w:t>
+      </w:r>
+      <w:proofErr w:type="spellEnd"/>
+      <w:r>
+        <w:t xml:space="preserve"> principal de </w:t>
+      </w:r>
+      <w:proofErr w:type="spellStart"/>
+      <w:r>
+        <w:t>firebase</w:t>
+      </w:r>
+      <w:proofErr w:type="spellEnd"/>
+      <w:r>
+        <w:t xml:space="preserve"> </w:t>
       </w:r>
     </w:p>
     <w:p>
@@ -494,7 +969,15 @@
     </w:p>
     <w:p>
       <w:r>
-        <w:t>Y bueno aquí creamos nuestra base de datos… hasta ahora la tenemos mas o menos esto…</w:t>
+        <w:t xml:space="preserve">Y bueno aquí creamos nuestra base de datos… hasta ahora la tenemos </w:t>
+      </w:r>
+      <w:proofErr w:type="spellStart"/>
+      <w:r>
+        <w:t>mas</w:t>
+      </w:r>
+      <w:proofErr w:type="spellEnd"/>
+      <w:r>
+        <w:t xml:space="preserve"> o menos esto…</w:t>
       </w:r>
     </w:p>
     <w:p>
@@ -552,12 +1035,36 @@
     </w:p>
     <w:p>
       <w:r>
-        <w:t>Ahora según estábamos viendo e investigando… no es tan fácil ni sencillito como parece… ahora lo que sigue seria cargar nuestros archivos CSV lo cual al parecer no deja… buscando descubrimos que ahora debe haber paginas externas para poder subir documentos… lo cual también nos tocara aprender cómo hacerlo y organizar los documentos que ya teníamos para que quede diferente y aceptado por firebase… pd estos registros llevan un ID único</w:t>
-      </w:r>
-    </w:p>
-    <w:p>
-      <w:r>
-        <w:t>Después de mucha investigación… mucha mas aun</w:t>
+        <w:t xml:space="preserve">Ahora según estábamos viendo e investigando… no es tan fácil ni sencillito como parece… ahora lo que sigue seria cargar nuestros archivos CSV lo cual al parecer no deja… buscando descubrimos que ahora debe haber paginas externas para poder subir documentos… lo cual también nos tocara aprender cómo hacerlo y organizar los documentos que ya teníamos para que quede diferente y aceptado por </w:t>
+      </w:r>
+      <w:proofErr w:type="spellStart"/>
+      <w:r>
+        <w:t>firebase</w:t>
+      </w:r>
+      <w:proofErr w:type="spellEnd"/>
+      <w:r>
+        <w:t xml:space="preserve">… </w:t>
+      </w:r>
+      <w:proofErr w:type="spellStart"/>
+      <w:r>
+        <w:t>pd</w:t>
+      </w:r>
+      <w:proofErr w:type="spellEnd"/>
+      <w:r>
+        <w:t xml:space="preserve"> estos registros llevan un ID único</w:t>
+      </w:r>
+    </w:p>
+    <w:p>
+      <w:r>
+        <w:t xml:space="preserve">Después de mucha investigación… mucha </w:t>
+      </w:r>
+      <w:proofErr w:type="spellStart"/>
+      <w:r>
+        <w:t>mas</w:t>
+      </w:r>
+      <w:proofErr w:type="spellEnd"/>
+      <w:r>
+        <w:t xml:space="preserve"> aun</w:t>
       </w:r>
     </w:p>
     <w:p>
@@ -602,7 +1109,23 @@
         </w:drawing>
       </w:r>
       <w:r>
-        <w:t xml:space="preserve">muchas pero muchas pero demasidas fallas e intentos… logramos conectarnos a la base de datos de mongo… </w:t>
+        <w:t xml:space="preserve">muchas pero </w:t>
+      </w:r>
+      <w:proofErr w:type="gramStart"/>
+      <w:r>
+        <w:t>muchas</w:t>
+      </w:r>
+      <w:proofErr w:type="gramEnd"/>
+      <w:r>
+        <w:t xml:space="preserve"> pero </w:t>
+      </w:r>
+      <w:proofErr w:type="spellStart"/>
+      <w:r>
+        <w:t>demasidas</w:t>
+      </w:r>
+      <w:proofErr w:type="spellEnd"/>
+      <w:r>
+        <w:t xml:space="preserve"> fallas e intentos… logramos conectarnos a la base de datos de mongo… </w:t>
       </w:r>
     </w:p>
     <w:p>
@@ -650,7 +1173,39 @@
     </w:p>
     <w:p>
       <w:r>
-        <w:t>Terminamos usando navicat, fue el único que funciono, no sabíamos que datagrip también tenia mongo pero no nos funcionaba así que es lo que hay toco con este</w:t>
+        <w:t xml:space="preserve">Terminamos usando </w:t>
+      </w:r>
+      <w:proofErr w:type="spellStart"/>
+      <w:r>
+        <w:t>navicat</w:t>
+      </w:r>
+      <w:proofErr w:type="spellEnd"/>
+      <w:r>
+        <w:t xml:space="preserve">, fue el único que funciono, no sabíamos que </w:t>
+      </w:r>
+      <w:proofErr w:type="spellStart"/>
+      <w:r>
+        <w:t>datagrip</w:t>
+      </w:r>
+      <w:proofErr w:type="spellEnd"/>
+      <w:r>
+        <w:t xml:space="preserve"> también </w:t>
+      </w:r>
+      <w:proofErr w:type="spellStart"/>
+      <w:r>
+        <w:t>tenia</w:t>
+      </w:r>
+      <w:proofErr w:type="spellEnd"/>
+      <w:r>
+        <w:t xml:space="preserve"> </w:t>
+      </w:r>
+      <w:proofErr w:type="gramStart"/>
+      <w:r>
+        <w:t>mongo</w:t>
+      </w:r>
+      <w:proofErr w:type="gramEnd"/>
+      <w:r>
+        <w:t xml:space="preserve"> pero no nos funcionaba así que es lo que hay toco con este</w:t>
       </w:r>
     </w:p>
     <w:p/>
@@ -752,13 +1307,29 @@
     </w:p>
     <w:p>
       <w:r>
-        <w:t>Donde tendremos un link para ir accediendo a cada uno de los parámetros y poder implementar el CRUD en la base de datos, por eso los links nos llevan a las tablas que tenemos</w:t>
+        <w:t xml:space="preserve">Donde tendremos un </w:t>
+      </w:r>
+      <w:proofErr w:type="gramStart"/>
+      <w:r>
+        <w:t>link</w:t>
+      </w:r>
+      <w:proofErr w:type="gramEnd"/>
+      <w:r>
+        <w:t xml:space="preserve"> para ir accediendo a cada uno de los parámetros y poder implementar el CRUD en la base de datos, por eso los links nos llevan a las tablas que tenemos</w:t>
       </w:r>
     </w:p>
     <w:p/>
     <w:p>
       <w:r>
-        <w:t>Por cierto, datazo que me gustaría haber sabido… este IDE tiene problemas con casi todos los tipos de archivos, excepto con xlsx.</w:t>
+        <w:t xml:space="preserve">Por cierto, </w:t>
+      </w:r>
+      <w:proofErr w:type="spellStart"/>
+      <w:r>
+        <w:t>datazo</w:t>
+      </w:r>
+      <w:proofErr w:type="spellEnd"/>
+      <w:r>
+        <w:t xml:space="preserve"> que me gustaría haber sabido… este IDE tiene problemas con casi todos los tipos de archivos, excepto con xlsx.</w:t>
       </w:r>
     </w:p>
     <w:p>
@@ -823,7 +1394,63 @@
         <w:t>Fatal error</w:t>
       </w:r>
       <w:r>
-        <w:t xml:space="preserve">: Uncaught Error: Class "MongoDB\Driver\Manager" not found in C:\xampp\htdocs\Examen4TopicosBasesDatos\departamento.php:9 Stack trace: #0 {main} thrown in </w:t>
+        <w:t xml:space="preserve">: </w:t>
+      </w:r>
+      <w:proofErr w:type="spellStart"/>
+      <w:r>
+        <w:t>Uncaught</w:t>
+      </w:r>
+      <w:proofErr w:type="spellEnd"/>
+      <w:r>
+        <w:t xml:space="preserve"> Error: </w:t>
+      </w:r>
+      <w:proofErr w:type="spellStart"/>
+      <w:r>
+        <w:t>Class</w:t>
+      </w:r>
+      <w:proofErr w:type="spellEnd"/>
+      <w:r>
+        <w:t xml:space="preserve"> "MongoDB\Driver\Manager" </w:t>
+      </w:r>
+      <w:proofErr w:type="spellStart"/>
+      <w:r>
+        <w:t>not</w:t>
+      </w:r>
+      <w:proofErr w:type="spellEnd"/>
+      <w:r>
+        <w:t xml:space="preserve"> </w:t>
+      </w:r>
+      <w:proofErr w:type="spellStart"/>
+      <w:r>
+        <w:t>found</w:t>
+      </w:r>
+      <w:proofErr w:type="spellEnd"/>
+      <w:r>
+        <w:t xml:space="preserve"> in C:\xampp\htdocs\Examen4TopicosBasesDatos\departamento.php:9 </w:t>
+      </w:r>
+      <w:proofErr w:type="spellStart"/>
+      <w:r>
+        <w:t>Stack</w:t>
+      </w:r>
+      <w:proofErr w:type="spellEnd"/>
+      <w:r>
+        <w:t xml:space="preserve"> trace: #0 {</w:t>
+      </w:r>
+      <w:proofErr w:type="spellStart"/>
+      <w:r>
+        <w:t>main</w:t>
+      </w:r>
+      <w:proofErr w:type="spellEnd"/>
+      <w:r>
+        <w:t xml:space="preserve">} </w:t>
+      </w:r>
+      <w:proofErr w:type="spellStart"/>
+      <w:r>
+        <w:t>thrown</w:t>
+      </w:r>
+      <w:proofErr w:type="spellEnd"/>
+      <w:r>
+        <w:t xml:space="preserve"> in </w:t>
       </w:r>
       <w:r>
         <w:rPr>
@@ -833,7 +1460,15 @@
         <w:t>C:\xampp\htdocs\Examen4TopicosBasesDatos\departamento.php</w:t>
       </w:r>
       <w:r>
-        <w:t xml:space="preserve"> on line </w:t>
+        <w:t xml:space="preserve"> </w:t>
+      </w:r>
+      <w:proofErr w:type="spellStart"/>
+      <w:r>
+        <w:t>on</w:t>
+      </w:r>
+      <w:proofErr w:type="spellEnd"/>
+      <w:r>
+        <w:t xml:space="preserve"> line </w:t>
       </w:r>
       <w:r>
         <w:rPr>
@@ -846,13 +1481,26 @@
     <w:p/>
     <w:p>
       <w:r>
-        <w:t>Para esto que debemos hacer… pos ya te digo</w:t>
-      </w:r>
-    </w:p>
-    <w:p>
-      <w:r>
-        <w:t>Lo primero seria ir a este link</w:t>
-      </w:r>
+        <w:t xml:space="preserve">Para esto que debemos hacer… </w:t>
+      </w:r>
+      <w:proofErr w:type="spellStart"/>
+      <w:r>
+        <w:t>pos</w:t>
+      </w:r>
+      <w:proofErr w:type="spellEnd"/>
+      <w:r>
+        <w:t xml:space="preserve"> ya te digo</w:t>
+      </w:r>
+    </w:p>
+    <w:p>
+      <w:r>
+        <w:t xml:space="preserve">Lo primero seria ir a este </w:t>
+      </w:r>
+      <w:proofErr w:type="gramStart"/>
+      <w:r>
+        <w:t>link</w:t>
+      </w:r>
+      <w:proofErr w:type="gramEnd"/>
     </w:p>
     <w:p>
       <w:hyperlink r:id="rId18" w:history="1">
@@ -864,7 +1512,23 @@
         </w:r>
       </w:hyperlink>
       <w:r>
-        <w:t xml:space="preserve"> buscamos la version mas reciente </w:t>
+        <w:t xml:space="preserve"> buscamos la </w:t>
+      </w:r>
+      <w:proofErr w:type="spellStart"/>
+      <w:r>
+        <w:t>version</w:t>
+      </w:r>
+      <w:proofErr w:type="spellEnd"/>
+      <w:r>
+        <w:t xml:space="preserve"> </w:t>
+      </w:r>
+      <w:proofErr w:type="spellStart"/>
+      <w:r>
+        <w:t>mas</w:t>
+      </w:r>
+      <w:proofErr w:type="spellEnd"/>
+      <w:r>
+        <w:t xml:space="preserve"> reciente </w:t>
       </w:r>
     </w:p>
     <w:p>
@@ -911,8 +1575,13 @@
     </w:p>
     <w:p>
       <w:r>
-        <w:t>En este caso la 1.13 y le damos en dll</w:t>
-      </w:r>
+        <w:t xml:space="preserve">En este caso la 1.13 y le damos en </w:t>
+      </w:r>
+      <w:proofErr w:type="spellStart"/>
+      <w:r>
+        <w:t>dll</w:t>
+      </w:r>
+      <w:proofErr w:type="spellEnd"/>
     </w:p>
     <w:p>
       <w:r>
@@ -958,7 +1627,55 @@
     </w:p>
     <w:p>
       <w:r>
-        <w:t>Abajo del todo le damos en la 8.1 thread safe (ts) eso nos da una carpeta zip, lo que hacemos con ella es ir a la ruta donde tengas el xampp y en php, buscas la carpeta exe y pegas el dll, luego te vas a php.ini y configuras en las extensiones</w:t>
+        <w:t xml:space="preserve">Abajo del todo le damos en la 8.1 </w:t>
+      </w:r>
+      <w:proofErr w:type="spellStart"/>
+      <w:r>
+        <w:t>thread</w:t>
+      </w:r>
+      <w:proofErr w:type="spellEnd"/>
+      <w:r>
+        <w:t xml:space="preserve"> </w:t>
+      </w:r>
+      <w:proofErr w:type="spellStart"/>
+      <w:r>
+        <w:t>safe</w:t>
+      </w:r>
+      <w:proofErr w:type="spellEnd"/>
+      <w:r>
+        <w:t xml:space="preserve"> (</w:t>
+      </w:r>
+      <w:proofErr w:type="spellStart"/>
+      <w:r>
+        <w:t>ts</w:t>
+      </w:r>
+      <w:proofErr w:type="spellEnd"/>
+      <w:r>
+        <w:t xml:space="preserve">) eso nos da una carpeta zip, lo que hacemos con ella es ir a la ruta donde tengas el </w:t>
+      </w:r>
+      <w:proofErr w:type="spellStart"/>
+      <w:r>
+        <w:t>xampp</w:t>
+      </w:r>
+      <w:proofErr w:type="spellEnd"/>
+      <w:r>
+        <w:t xml:space="preserve"> y en </w:t>
+      </w:r>
+      <w:proofErr w:type="spellStart"/>
+      <w:r>
+        <w:t>php</w:t>
+      </w:r>
+      <w:proofErr w:type="spellEnd"/>
+      <w:r>
+        <w:t xml:space="preserve">, buscas la carpeta exe y pegas el </w:t>
+      </w:r>
+      <w:proofErr w:type="spellStart"/>
+      <w:r>
+        <w:t>dll</w:t>
+      </w:r>
+      <w:proofErr w:type="spellEnd"/>
+      <w:r>
+        <w:t>, luego te vas a php.ini y configuras en las extensiones</w:t>
       </w:r>
     </w:p>
     <w:p>
@@ -1010,8 +1727,13 @@
     </w:p>
     <w:p>
       <w:r>
-        <w:t>Creas un archivo llamado test</w:t>
-      </w:r>
+        <w:t xml:space="preserve">Creas un archivo </w:t>
+      </w:r>
+      <w:proofErr w:type="gramStart"/>
+      <w:r>
+        <w:t>llamado test</w:t>
+      </w:r>
+      <w:proofErr w:type="gramEnd"/>
     </w:p>
     <w:p>
       <w:r>
@@ -1100,12 +1822,33 @@
     </w:p>
     <w:p>
       <w:r>
-        <w:t>También puedes solo poner localhost/php.info en el buscador pero queda mas pro así</w:t>
+        <w:t xml:space="preserve">También puedes solo poner localhost/php.info en el </w:t>
+      </w:r>
+      <w:proofErr w:type="gramStart"/>
+      <w:r>
+        <w:t>buscador</w:t>
+      </w:r>
+      <w:proofErr w:type="gramEnd"/>
+      <w:r>
+        <w:t xml:space="preserve"> pero queda </w:t>
+      </w:r>
+      <w:proofErr w:type="spellStart"/>
+      <w:r>
+        <w:t>mas</w:t>
+      </w:r>
+      <w:proofErr w:type="spellEnd"/>
+      <w:r>
+        <w:t xml:space="preserve"> pro así</w:t>
       </w:r>
       <w:r>
         <w:br/>
-        <w:t>y miramos la info</w:t>
-      </w:r>
+        <w:t xml:space="preserve">y miramos la </w:t>
+      </w:r>
+      <w:proofErr w:type="spellStart"/>
+      <w:r>
+        <w:t>info</w:t>
+      </w:r>
+      <w:proofErr w:type="spellEnd"/>
     </w:p>
     <w:p>
       <w:r>
@@ -1299,7 +2042,23 @@
     </w:p>
     <w:p>
       <w:r>
-        <w:t xml:space="preserve">Creamos primer commit a nuestro git y continuamos </w:t>
+        <w:t xml:space="preserve">Creamos primer </w:t>
+      </w:r>
+      <w:proofErr w:type="spellStart"/>
+      <w:r>
+        <w:t>commit</w:t>
+      </w:r>
+      <w:proofErr w:type="spellEnd"/>
+      <w:r>
+        <w:t xml:space="preserve"> a nuestro </w:t>
+      </w:r>
+      <w:proofErr w:type="spellStart"/>
+      <w:r>
+        <w:t>git</w:t>
+      </w:r>
+      <w:proofErr w:type="spellEnd"/>
+      <w:r>
+        <w:t xml:space="preserve"> y continuamos </w:t>
       </w:r>
     </w:p>
     <w:p/>
@@ -1354,8 +2113,45 @@
     </w:p>
     <w:p>
       <w:r>
-        <w:t>No tenemos el vendor o autoload… lo cual se soluciona descrgando composer lo ejecutamos reiniciamos la pc</w:t>
-      </w:r>
+        <w:t xml:space="preserve">No tenemos el </w:t>
+      </w:r>
+      <w:proofErr w:type="spellStart"/>
+      <w:r>
+        <w:t>vendor</w:t>
+      </w:r>
+      <w:proofErr w:type="spellEnd"/>
+      <w:r>
+        <w:t xml:space="preserve"> o </w:t>
+      </w:r>
+      <w:proofErr w:type="spellStart"/>
+      <w:r>
+        <w:t>autoload</w:t>
+      </w:r>
+      <w:proofErr w:type="spellEnd"/>
+      <w:r>
+        <w:t xml:space="preserve">… lo cual se soluciona </w:t>
+      </w:r>
+      <w:proofErr w:type="spellStart"/>
+      <w:r>
+        <w:t>descrgando</w:t>
+      </w:r>
+      <w:proofErr w:type="spellEnd"/>
+      <w:r>
+        <w:t xml:space="preserve"> </w:t>
+      </w:r>
+      <w:proofErr w:type="spellStart"/>
+      <w:r>
+        <w:t>composer</w:t>
+      </w:r>
+      <w:proofErr w:type="spellEnd"/>
+      <w:r>
+        <w:t xml:space="preserve"> lo ejecutamos reiniciamos </w:t>
+      </w:r>
+      <w:proofErr w:type="gramStart"/>
+      <w:r>
+        <w:t>la pc</w:t>
+      </w:r>
+      <w:proofErr w:type="gramEnd"/>
       <w:r>
         <w:t>…</w:t>
       </w:r>
@@ -1414,6 +2210,7 @@
           <w:szCs w:val="27"/>
         </w:rPr>
       </w:pPr>
+      <w:proofErr w:type="spellStart"/>
       <w:r>
         <w:rPr>
           <w:b/>
@@ -1424,13 +2221,176 @@
         </w:rPr>
         <w:t>Warning</w:t>
       </w:r>
-      <w:r>
-        <w:rPr>
-          <w:color w:val="000000"/>
-          <w:sz w:val="27"/>
-          <w:szCs w:val="27"/>
-        </w:rPr>
-        <w:t>: require(vendor/autoload.php): Failed to open stream: No such file or directory in </w:t>
+      <w:proofErr w:type="spellEnd"/>
+      <w:r>
+        <w:rPr>
+          <w:color w:val="000000"/>
+          <w:sz w:val="27"/>
+          <w:szCs w:val="27"/>
+        </w:rPr>
+        <w:t xml:space="preserve">: </w:t>
+      </w:r>
+      <w:proofErr w:type="spellStart"/>
+      <w:r>
+        <w:rPr>
+          <w:color w:val="000000"/>
+          <w:sz w:val="27"/>
+          <w:szCs w:val="27"/>
+        </w:rPr>
+        <w:t>require</w:t>
+      </w:r>
+      <w:proofErr w:type="spellEnd"/>
+      <w:r>
+        <w:rPr>
+          <w:color w:val="000000"/>
+          <w:sz w:val="27"/>
+          <w:szCs w:val="27"/>
+        </w:rPr>
+        <w:t>(</w:t>
+      </w:r>
+      <w:proofErr w:type="spellStart"/>
+      <w:r>
+        <w:rPr>
+          <w:color w:val="000000"/>
+          <w:sz w:val="27"/>
+          <w:szCs w:val="27"/>
+        </w:rPr>
+        <w:t>vendor</w:t>
+      </w:r>
+      <w:proofErr w:type="spellEnd"/>
+      <w:r>
+        <w:rPr>
+          <w:color w:val="000000"/>
+          <w:sz w:val="27"/>
+          <w:szCs w:val="27"/>
+        </w:rPr>
+        <w:t>/</w:t>
+      </w:r>
+      <w:proofErr w:type="spellStart"/>
+      <w:r>
+        <w:rPr>
+          <w:color w:val="000000"/>
+          <w:sz w:val="27"/>
+          <w:szCs w:val="27"/>
+        </w:rPr>
+        <w:t>autoload.php</w:t>
+      </w:r>
+      <w:proofErr w:type="spellEnd"/>
+      <w:r>
+        <w:rPr>
+          <w:color w:val="000000"/>
+          <w:sz w:val="27"/>
+          <w:szCs w:val="27"/>
+        </w:rPr>
+        <w:t xml:space="preserve">): </w:t>
+      </w:r>
+      <w:proofErr w:type="spellStart"/>
+      <w:r>
+        <w:rPr>
+          <w:color w:val="000000"/>
+          <w:sz w:val="27"/>
+          <w:szCs w:val="27"/>
+        </w:rPr>
+        <w:t>Failed</w:t>
+      </w:r>
+      <w:proofErr w:type="spellEnd"/>
+      <w:r>
+        <w:rPr>
+          <w:color w:val="000000"/>
+          <w:sz w:val="27"/>
+          <w:szCs w:val="27"/>
+        </w:rPr>
+        <w:t xml:space="preserve"> </w:t>
+      </w:r>
+      <w:proofErr w:type="spellStart"/>
+      <w:r>
+        <w:rPr>
+          <w:color w:val="000000"/>
+          <w:sz w:val="27"/>
+          <w:szCs w:val="27"/>
+        </w:rPr>
+        <w:t>to</w:t>
+      </w:r>
+      <w:proofErr w:type="spellEnd"/>
+      <w:r>
+        <w:rPr>
+          <w:color w:val="000000"/>
+          <w:sz w:val="27"/>
+          <w:szCs w:val="27"/>
+        </w:rPr>
+        <w:t xml:space="preserve"> open </w:t>
+      </w:r>
+      <w:proofErr w:type="spellStart"/>
+      <w:r>
+        <w:rPr>
+          <w:color w:val="000000"/>
+          <w:sz w:val="27"/>
+          <w:szCs w:val="27"/>
+        </w:rPr>
+        <w:t>stream</w:t>
+      </w:r>
+      <w:proofErr w:type="spellEnd"/>
+      <w:r>
+        <w:rPr>
+          <w:color w:val="000000"/>
+          <w:sz w:val="27"/>
+          <w:szCs w:val="27"/>
+        </w:rPr>
+        <w:t xml:space="preserve">: No </w:t>
+      </w:r>
+      <w:proofErr w:type="spellStart"/>
+      <w:r>
+        <w:rPr>
+          <w:color w:val="000000"/>
+          <w:sz w:val="27"/>
+          <w:szCs w:val="27"/>
+        </w:rPr>
+        <w:t>such</w:t>
+      </w:r>
+      <w:proofErr w:type="spellEnd"/>
+      <w:r>
+        <w:rPr>
+          <w:color w:val="000000"/>
+          <w:sz w:val="27"/>
+          <w:szCs w:val="27"/>
+        </w:rPr>
+        <w:t xml:space="preserve"> file </w:t>
+      </w:r>
+      <w:proofErr w:type="spellStart"/>
+      <w:r>
+        <w:rPr>
+          <w:color w:val="000000"/>
+          <w:sz w:val="27"/>
+          <w:szCs w:val="27"/>
+        </w:rPr>
+        <w:t>or</w:t>
+      </w:r>
+      <w:proofErr w:type="spellEnd"/>
+      <w:r>
+        <w:rPr>
+          <w:color w:val="000000"/>
+          <w:sz w:val="27"/>
+          <w:szCs w:val="27"/>
+        </w:rPr>
+        <w:t xml:space="preserve"> </w:t>
+      </w:r>
+      <w:proofErr w:type="spellStart"/>
+      <w:r>
+        <w:rPr>
+          <w:color w:val="000000"/>
+          <w:sz w:val="27"/>
+          <w:szCs w:val="27"/>
+        </w:rPr>
+        <w:t>directory</w:t>
+      </w:r>
+      <w:proofErr w:type="spellEnd"/>
+      <w:r>
+        <w:rPr>
+          <w:color w:val="000000"/>
+          <w:sz w:val="27"/>
+          <w:szCs w:val="27"/>
+        </w:rPr>
+        <w:t xml:space="preserve"> in </w:t>
       </w:r>
       <w:r>
         <w:rPr>
@@ -1492,7 +2452,223 @@
           <w:sz w:val="27"/>
           <w:szCs w:val="27"/>
         </w:rPr>
-        <w:t>: Uncaught Error: Failed opening required 'vendor/autoload.php' (include_path='C:\xampp\php\PEAR') in C:\xampp\htdocs\Examen4TopicosBasesDatos\borrar_departamento.php:2 Stack trace: #0 {main} thrown in </w:t>
+        <w:t xml:space="preserve">: </w:t>
+      </w:r>
+      <w:proofErr w:type="spellStart"/>
+      <w:r>
+        <w:rPr>
+          <w:color w:val="000000"/>
+          <w:sz w:val="27"/>
+          <w:szCs w:val="27"/>
+        </w:rPr>
+        <w:t>Uncaught</w:t>
+      </w:r>
+      <w:proofErr w:type="spellEnd"/>
+      <w:r>
+        <w:rPr>
+          <w:color w:val="000000"/>
+          <w:sz w:val="27"/>
+          <w:szCs w:val="27"/>
+        </w:rPr>
+        <w:t xml:space="preserve"> Error: </w:t>
+      </w:r>
+      <w:proofErr w:type="spellStart"/>
+      <w:r>
+        <w:rPr>
+          <w:color w:val="000000"/>
+          <w:sz w:val="27"/>
+          <w:szCs w:val="27"/>
+        </w:rPr>
+        <w:t>Failed</w:t>
+      </w:r>
+      <w:proofErr w:type="spellEnd"/>
+      <w:r>
+        <w:rPr>
+          <w:color w:val="000000"/>
+          <w:sz w:val="27"/>
+          <w:szCs w:val="27"/>
+        </w:rPr>
+        <w:t xml:space="preserve"> </w:t>
+      </w:r>
+      <w:proofErr w:type="spellStart"/>
+      <w:r>
+        <w:rPr>
+          <w:color w:val="000000"/>
+          <w:sz w:val="27"/>
+          <w:szCs w:val="27"/>
+        </w:rPr>
+        <w:t>opening</w:t>
+      </w:r>
+      <w:proofErr w:type="spellEnd"/>
+      <w:r>
+        <w:rPr>
+          <w:color w:val="000000"/>
+          <w:sz w:val="27"/>
+          <w:szCs w:val="27"/>
+        </w:rPr>
+        <w:t xml:space="preserve"> </w:t>
+      </w:r>
+      <w:proofErr w:type="spellStart"/>
+      <w:r>
+        <w:rPr>
+          <w:color w:val="000000"/>
+          <w:sz w:val="27"/>
+          <w:szCs w:val="27"/>
+        </w:rPr>
+        <w:t>required</w:t>
+      </w:r>
+      <w:proofErr w:type="spellEnd"/>
+      <w:r>
+        <w:rPr>
+          <w:color w:val="000000"/>
+          <w:sz w:val="27"/>
+          <w:szCs w:val="27"/>
+        </w:rPr>
+        <w:t xml:space="preserve"> '</w:t>
+      </w:r>
+      <w:proofErr w:type="spellStart"/>
+      <w:r>
+        <w:rPr>
+          <w:color w:val="000000"/>
+          <w:sz w:val="27"/>
+          <w:szCs w:val="27"/>
+        </w:rPr>
+        <w:t>vendor</w:t>
+      </w:r>
+      <w:proofErr w:type="spellEnd"/>
+      <w:r>
+        <w:rPr>
+          <w:color w:val="000000"/>
+          <w:sz w:val="27"/>
+          <w:szCs w:val="27"/>
+        </w:rPr>
+        <w:t>/</w:t>
+      </w:r>
+      <w:proofErr w:type="spellStart"/>
+      <w:r>
+        <w:rPr>
+          <w:color w:val="000000"/>
+          <w:sz w:val="27"/>
+          <w:szCs w:val="27"/>
+        </w:rPr>
+        <w:t>autoload.php</w:t>
+      </w:r>
+      <w:proofErr w:type="spellEnd"/>
+      <w:r>
+        <w:rPr>
+          <w:color w:val="000000"/>
+          <w:sz w:val="27"/>
+          <w:szCs w:val="27"/>
+        </w:rPr>
+        <w:t>' (</w:t>
+      </w:r>
+      <w:proofErr w:type="spellStart"/>
+      <w:r>
+        <w:rPr>
+          <w:color w:val="000000"/>
+          <w:sz w:val="27"/>
+          <w:szCs w:val="27"/>
+        </w:rPr>
+        <w:t>include_path</w:t>
+      </w:r>
+      <w:proofErr w:type="spellEnd"/>
+      <w:r>
+        <w:rPr>
+          <w:color w:val="000000"/>
+          <w:sz w:val="27"/>
+          <w:szCs w:val="27"/>
+        </w:rPr>
+        <w:t>='C:\</w:t>
+      </w:r>
+      <w:proofErr w:type="spellStart"/>
+      <w:r>
+        <w:rPr>
+          <w:color w:val="000000"/>
+          <w:sz w:val="27"/>
+          <w:szCs w:val="27"/>
+        </w:rPr>
+        <w:t>xampp</w:t>
+      </w:r>
+      <w:proofErr w:type="spellEnd"/>
+      <w:r>
+        <w:rPr>
+          <w:color w:val="000000"/>
+          <w:sz w:val="27"/>
+          <w:szCs w:val="27"/>
+        </w:rPr>
+        <w:t>\</w:t>
+      </w:r>
+      <w:proofErr w:type="spellStart"/>
+      <w:r>
+        <w:rPr>
+          <w:color w:val="000000"/>
+          <w:sz w:val="27"/>
+          <w:szCs w:val="27"/>
+        </w:rPr>
+        <w:t>php</w:t>
+      </w:r>
+      <w:proofErr w:type="spellEnd"/>
+      <w:r>
+        <w:rPr>
+          <w:color w:val="000000"/>
+          <w:sz w:val="27"/>
+          <w:szCs w:val="27"/>
+        </w:rPr>
+        <w:t xml:space="preserve">\PEAR') in C:\xampp\htdocs\Examen4TopicosBasesDatos\borrar_departamento.php:2 </w:t>
+      </w:r>
+      <w:proofErr w:type="spellStart"/>
+      <w:r>
+        <w:rPr>
+          <w:color w:val="000000"/>
+          <w:sz w:val="27"/>
+          <w:szCs w:val="27"/>
+        </w:rPr>
+        <w:t>Stack</w:t>
+      </w:r>
+      <w:proofErr w:type="spellEnd"/>
+      <w:r>
+        <w:rPr>
+          <w:color w:val="000000"/>
+          <w:sz w:val="27"/>
+          <w:szCs w:val="27"/>
+        </w:rPr>
+        <w:t xml:space="preserve"> trace: #0 {</w:t>
+      </w:r>
+      <w:proofErr w:type="spellStart"/>
+      <w:r>
+        <w:rPr>
+          <w:color w:val="000000"/>
+          <w:sz w:val="27"/>
+          <w:szCs w:val="27"/>
+        </w:rPr>
+        <w:t>main</w:t>
+      </w:r>
+      <w:proofErr w:type="spellEnd"/>
+      <w:r>
+        <w:rPr>
+          <w:color w:val="000000"/>
+          <w:sz w:val="27"/>
+          <w:szCs w:val="27"/>
+        </w:rPr>
+        <w:t xml:space="preserve">} </w:t>
+      </w:r>
+      <w:proofErr w:type="spellStart"/>
+      <w:r>
+        <w:rPr>
+          <w:color w:val="000000"/>
+          <w:sz w:val="27"/>
+          <w:szCs w:val="27"/>
+        </w:rPr>
+        <w:t>thrown</w:t>
+      </w:r>
+      <w:proofErr w:type="spellEnd"/>
+      <w:r>
+        <w:rPr>
+          <w:color w:val="000000"/>
+          <w:sz w:val="27"/>
+          <w:szCs w:val="27"/>
+        </w:rPr>
+        <w:t xml:space="preserve"> in </w:t>
       </w:r>
       <w:r>
         <w:rPr>
@@ -1510,7 +2686,25 @@
           <w:sz w:val="27"/>
           <w:szCs w:val="27"/>
         </w:rPr>
-        <w:t> on line </w:t>
+        <w:t> </w:t>
+      </w:r>
+      <w:proofErr w:type="spellStart"/>
+      <w:r>
+        <w:rPr>
+          <w:color w:val="000000"/>
+          <w:sz w:val="27"/>
+          <w:szCs w:val="27"/>
+        </w:rPr>
+        <w:t>on</w:t>
+      </w:r>
+      <w:proofErr w:type="spellEnd"/>
+      <w:r>
+        <w:rPr>
+          <w:color w:val="000000"/>
+          <w:sz w:val="27"/>
+          <w:szCs w:val="27"/>
+        </w:rPr>
+        <w:t xml:space="preserve"> line </w:t>
       </w:r>
       <w:r>
         <w:rPr>
@@ -1537,7 +2731,25 @@
           <w:sz w:val="27"/>
           <w:szCs w:val="27"/>
         </w:rPr>
-        <w:t>le hemos hecho de todo pero nada que nos funciona, pero continuando con esto… tenemos el botón editar</w:t>
+        <w:t xml:space="preserve">le hemos hecho de </w:t>
+      </w:r>
+      <w:proofErr w:type="gramStart"/>
+      <w:r>
+        <w:rPr>
+          <w:color w:val="000000"/>
+          <w:sz w:val="27"/>
+          <w:szCs w:val="27"/>
+        </w:rPr>
+        <w:t>todo</w:t>
+      </w:r>
+      <w:proofErr w:type="gramEnd"/>
+      <w:r>
+        <w:rPr>
+          <w:color w:val="000000"/>
+          <w:sz w:val="27"/>
+          <w:szCs w:val="27"/>
+        </w:rPr>
+        <w:t xml:space="preserve"> pero nada que nos funciona, pero continuando con esto… tenemos el botón editar</w:t>
       </w:r>
     </w:p>
     <w:p>
@@ -1621,7 +2833,31 @@
     </w:p>
     <w:p>
       <w:r>
-        <w:t>Al darle click se ve mas o menos así, igual podríamos hacer mas pero no vimos necesidad o para el ejemplo practico no, entonces ya lo tenia editado (ya que estábamos probando) ahora cambiamos el nombre</w:t>
+        <w:t xml:space="preserve">Al darle </w:t>
+      </w:r>
+      <w:proofErr w:type="spellStart"/>
+      <w:r>
+        <w:t>click</w:t>
+      </w:r>
+      <w:proofErr w:type="spellEnd"/>
+      <w:r>
+        <w:t xml:space="preserve"> se ve mas o menos así, igual podríamos hacer </w:t>
+      </w:r>
+      <w:proofErr w:type="gramStart"/>
+      <w:r>
+        <w:t>mas</w:t>
+      </w:r>
+      <w:proofErr w:type="gramEnd"/>
+      <w:r>
+        <w:t xml:space="preserve"> pero no vimos necesidad o para el ejemplo </w:t>
+      </w:r>
+      <w:proofErr w:type="spellStart"/>
+      <w:r>
+        <w:t>practico</w:t>
+      </w:r>
+      <w:proofErr w:type="spellEnd"/>
+      <w:r>
+        <w:t xml:space="preserve"> no, entonces ya lo tenia editado (ya que estábamos probando) ahora cambiamos el nombre</w:t>
       </w:r>
     </w:p>
     <w:p>
@@ -1714,7 +2950,17 @@
     </w:p>
     <w:p>
       <w:r>
-        <w:t>Damos click como vera ya habíamos probado agregar un departamento nuevo</w:t>
+        <w:t xml:space="preserve">Damos </w:t>
+      </w:r>
+      <w:proofErr w:type="spellStart"/>
+      <w:proofErr w:type="gramStart"/>
+      <w:r>
+        <w:t>click</w:t>
+      </w:r>
+      <w:proofErr w:type="spellEnd"/>
+      <w:proofErr w:type="gramEnd"/>
+      <w:r>
+        <w:t xml:space="preserve"> como vera ya habíamos probado agregar un departamento nuevo</w:t>
       </w:r>
     </w:p>
     <w:p>
@@ -1803,7 +3049,23 @@
     </w:p>
     <w:p>
       <w:r>
-        <w:t xml:space="preserve">Probamos y woala tenemos esto, ya tenemos casi todo menos elimitar o sea del CRUD nos falta DELETE iremos viendo </w:t>
+        <w:t xml:space="preserve">Probamos y </w:t>
+      </w:r>
+      <w:proofErr w:type="spellStart"/>
+      <w:r>
+        <w:t>woala</w:t>
+      </w:r>
+      <w:proofErr w:type="spellEnd"/>
+      <w:r>
+        <w:t xml:space="preserve"> tenemos esto, ya tenemos casi todo menos </w:t>
+      </w:r>
+      <w:proofErr w:type="spellStart"/>
+      <w:r>
+        <w:t>elimitar</w:t>
+      </w:r>
+      <w:proofErr w:type="spellEnd"/>
+      <w:r>
+        <w:t xml:space="preserve"> o sea del CRUD nos falta DELETE iremos viendo </w:t>
       </w:r>
       <w:r>
         <w:t>cómo</w:t>
@@ -1814,7 +3076,23 @@
     </w:p>
     <w:p>
       <w:r>
-        <w:t>Por cierto actualización, logramos descargar el vendor por lo cual el eliminar ya funciona jejeje</w:t>
+        <w:t xml:space="preserve">Por </w:t>
+      </w:r>
+      <w:proofErr w:type="gramStart"/>
+      <w:r>
+        <w:t>cierto</w:t>
+      </w:r>
+      <w:proofErr w:type="gramEnd"/>
+      <w:r>
+        <w:t xml:space="preserve"> actualización, logramos descargar el </w:t>
+      </w:r>
+      <w:proofErr w:type="spellStart"/>
+      <w:r>
+        <w:t>vendor</w:t>
+      </w:r>
+      <w:proofErr w:type="spellEnd"/>
+      <w:r>
+        <w:t xml:space="preserve"> por lo cual el eliminar ya funciona jejeje</w:t>
       </w:r>
     </w:p>
     <w:p>
@@ -1935,8 +3213,20 @@
                 <w:szCs w:val="27"/>
                 <w:lang w:eastAsia="es-CO"/>
               </w:rPr>
-              <w:t>departamento magico</w:t>
+              <w:t xml:space="preserve">departamento </w:t>
             </w:r>
+            <w:proofErr w:type="spellStart"/>
+            <w:r>
+              <w:rPr>
+                <w:rFonts w:ascii="Times New Roman" w:eastAsia="Times New Roman" w:hAnsi="Times New Roman" w:cs="Times New Roman"/>
+                <w:color w:val="000000"/>
+                <w:sz w:val="27"/>
+                <w:szCs w:val="27"/>
+                <w:lang w:eastAsia="es-CO"/>
+              </w:rPr>
+              <w:t>magico</w:t>
+            </w:r>
+            <w:proofErr w:type="spellEnd"/>
           </w:p>
         </w:tc>
       </w:tr>
@@ -2022,7 +3312,23 @@
     <w:p>
       <w:r>
         <w:lastRenderedPageBreak/>
-        <w:t xml:space="preserve">Funciono crud completo de departamento… ahora aguanta ponerle un botón o algo jejej que me devuelva </w:t>
+        <w:t xml:space="preserve">Funciono </w:t>
+      </w:r>
+      <w:proofErr w:type="spellStart"/>
+      <w:r>
+        <w:t>crud</w:t>
+      </w:r>
+      <w:proofErr w:type="spellEnd"/>
+      <w:r>
+        <w:t xml:space="preserve"> completo de departamento… ahora aguanta ponerle un botón o algo </w:t>
+      </w:r>
+      <w:proofErr w:type="spellStart"/>
+      <w:r>
+        <w:t>jejej</w:t>
+      </w:r>
+      <w:proofErr w:type="spellEnd"/>
+      <w:r>
+        <w:t xml:space="preserve"> que me devuelva </w:t>
       </w:r>
     </w:p>
     <w:p>
@@ -2076,7 +3382,15 @@
     </w:p>
     <w:p>
       <w:r>
-        <w:t xml:space="preserve">Como somos personas de backend </w:t>
+        <w:t xml:space="preserve">Como somos personas de </w:t>
+      </w:r>
+      <w:proofErr w:type="spellStart"/>
+      <w:r>
+        <w:t>backend</w:t>
+      </w:r>
+      <w:proofErr w:type="spellEnd"/>
+      <w:r>
+        <w:t xml:space="preserve"> </w:t>
       </w:r>
     </w:p>
     <w:p>
@@ -2120,17 +3434,32 @@
     </w:p>
     <w:p>
       <w:r>
-        <w:t>Son las paginas mas feas y horribles de la vida, pero eso será trabajo para los de front</w:t>
-      </w:r>
-    </w:p>
-    <w:p>
+        <w:t xml:space="preserve">Son las paginas mas feas y horribles de la vida, pero eso será trabajo para los de </w:t>
+      </w:r>
+      <w:proofErr w:type="spellStart"/>
+      <w:r>
+        <w:t>front</w:t>
+      </w:r>
+      <w:proofErr w:type="spellEnd"/>
+    </w:p>
+    <w:p>
+      <w:proofErr w:type="spellStart"/>
       <w:r>
         <w:t>Jajaajajaj</w:t>
       </w:r>
-    </w:p>
-    <w:p>
-      <w:r>
-        <w:t>En fin implementando la misma lógica hacemos esto</w:t>
+      <w:proofErr w:type="spellEnd"/>
+    </w:p>
+    <w:p>
+      <w:r>
+        <w:t xml:space="preserve">En </w:t>
+      </w:r>
+      <w:proofErr w:type="gramStart"/>
+      <w:r>
+        <w:t>fin</w:t>
+      </w:r>
+      <w:proofErr w:type="gramEnd"/>
+      <w:r>
+        <w:t xml:space="preserve"> implementando la misma lógica hacemos esto</w:t>
       </w:r>
     </w:p>
     <w:p>
@@ -2543,8 +3872,13 @@
       </w:r>
     </w:p>
     <w:p>
-      <w:r>
-        <w:t>Agreguemoslo de new</w:t>
+      <w:proofErr w:type="spellStart"/>
+      <w:r>
+        <w:t>Agreguemoslo</w:t>
+      </w:r>
+      <w:proofErr w:type="spellEnd"/>
+      <w:r>
+        <w:t xml:space="preserve"> de new</w:t>
       </w:r>
     </w:p>
     <w:p>
@@ -2670,6 +4004,351 @@
         <w:t>Ahí esta</w:t>
       </w:r>
     </w:p>
+    <w:p>
+      <w:r>
+        <w:t xml:space="preserve">Nota: la cantidad de errores que salen a la hora de hacer las paginas es enorme, y mas que </w:t>
+      </w:r>
+      <w:proofErr w:type="spellStart"/>
+      <w:r>
+        <w:t>php</w:t>
+      </w:r>
+      <w:proofErr w:type="spellEnd"/>
+      <w:r>
+        <w:t xml:space="preserve"> no muestra donde te equivocas simplemente no funciona, toca tener mucho control de errores, para poder saber </w:t>
+      </w:r>
+      <w:proofErr w:type="spellStart"/>
+      <w:r>
+        <w:t>donde</w:t>
+      </w:r>
+      <w:proofErr w:type="spellEnd"/>
+      <w:r>
+        <w:t xml:space="preserve"> </w:t>
+      </w:r>
+      <w:proofErr w:type="spellStart"/>
+      <w:r>
+        <w:t>esta</w:t>
+      </w:r>
+      <w:proofErr w:type="spellEnd"/>
+      <w:r>
+        <w:t xml:space="preserve"> la equivocación o que no </w:t>
+      </w:r>
+      <w:proofErr w:type="spellStart"/>
+      <w:r>
+        <w:t>esta</w:t>
+      </w:r>
+      <w:proofErr w:type="spellEnd"/>
+      <w:r>
+        <w:t xml:space="preserve"> sirviendo… T_T</w:t>
+      </w:r>
+    </w:p>
+    <w:p/>
+    <w:p>
+      <w:r>
+        <w:t>Tipos de subsidios también ya realizados</w:t>
+      </w:r>
+    </w:p>
+    <w:p>
+      <w:r>
+        <w:drawing>
+          <wp:inline distT="0" distB="0" distL="0" distR="0" wp14:anchorId="663919D3" wp14:editId="37A09BE1">
+            <wp:extent cx="5106113" cy="1267002"/>
+            <wp:effectExtent l="0" t="0" r="0" b="9525"/>
+            <wp:docPr id="47" name="Imagen 47" descr="Texto&#10;&#10;Descripción generada automáticamente"/>
+            <wp:cNvGraphicFramePr>
+              <a:graphicFrameLocks xmlns:a="http://schemas.openxmlformats.org/drawingml/2006/main" noChangeAspect="1"/>
+            </wp:cNvGraphicFramePr>
+            <a:graphic xmlns:a="http://schemas.openxmlformats.org/drawingml/2006/main">
+              <a:graphicData uri="http://schemas.openxmlformats.org/drawingml/2006/picture">
+                <pic:pic xmlns:pic="http://schemas.openxmlformats.org/drawingml/2006/picture">
+                  <pic:nvPicPr>
+                    <pic:cNvPr id="47" name="Imagen 47" descr="Texto&#10;&#10;Descripción generada automáticamente"/>
+                    <pic:cNvPicPr/>
+                  </pic:nvPicPr>
+                  <pic:blipFill>
+                    <a:blip r:embed="rId51"/>
+                    <a:stretch>
+                      <a:fillRect/>
+                    </a:stretch>
+                  </pic:blipFill>
+                  <pic:spPr>
+                    <a:xfrm>
+                      <a:off x="0" y="0"/>
+                      <a:ext cx="5106113" cy="1267002"/>
+                    </a:xfrm>
+                    <a:prstGeom prst="rect">
+                      <a:avLst/>
+                    </a:prstGeom>
+                  </pic:spPr>
+                </pic:pic>
+              </a:graphicData>
+            </a:graphic>
+          </wp:inline>
+        </w:drawing>
+      </w:r>
+    </w:p>
+    <w:p>
+      <w:r>
+        <w:drawing>
+          <wp:inline distT="0" distB="0" distL="0" distR="0" wp14:anchorId="2720BD7B" wp14:editId="2E11D0DB">
+            <wp:extent cx="4077269" cy="2238687"/>
+            <wp:effectExtent l="0" t="0" r="0" b="9525"/>
+            <wp:docPr id="48" name="Imagen 48" descr="Interfaz de usuario gráfica, Texto, Aplicación&#10;&#10;Descripción generada automáticamente"/>
+            <wp:cNvGraphicFramePr>
+              <a:graphicFrameLocks xmlns:a="http://schemas.openxmlformats.org/drawingml/2006/main" noChangeAspect="1"/>
+            </wp:cNvGraphicFramePr>
+            <a:graphic xmlns:a="http://schemas.openxmlformats.org/drawingml/2006/main">
+              <a:graphicData uri="http://schemas.openxmlformats.org/drawingml/2006/picture">
+                <pic:pic xmlns:pic="http://schemas.openxmlformats.org/drawingml/2006/picture">
+                  <pic:nvPicPr>
+                    <pic:cNvPr id="48" name="Imagen 48" descr="Interfaz de usuario gráfica, Texto, Aplicación&#10;&#10;Descripción generada automáticamente"/>
+                    <pic:cNvPicPr/>
+                  </pic:nvPicPr>
+                  <pic:blipFill>
+                    <a:blip r:embed="rId52"/>
+                    <a:stretch>
+                      <a:fillRect/>
+                    </a:stretch>
+                  </pic:blipFill>
+                  <pic:spPr>
+                    <a:xfrm>
+                      <a:off x="0" y="0"/>
+                      <a:ext cx="4077269" cy="2238687"/>
+                    </a:xfrm>
+                    <a:prstGeom prst="rect">
+                      <a:avLst/>
+                    </a:prstGeom>
+                  </pic:spPr>
+                </pic:pic>
+              </a:graphicData>
+            </a:graphic>
+          </wp:inline>
+        </w:drawing>
+      </w:r>
+    </w:p>
+    <w:p/>
+    <w:p>
+      <w:r>
+        <w:t>Si damos en borrar</w:t>
+      </w:r>
+    </w:p>
+    <w:p>
+      <w:r>
+        <w:drawing>
+          <wp:inline distT="0" distB="0" distL="0" distR="0" wp14:anchorId="42CB99A8" wp14:editId="17D2A17E">
+            <wp:extent cx="5115639" cy="1314633"/>
+            <wp:effectExtent l="0" t="0" r="8890" b="0"/>
+            <wp:docPr id="49" name="Imagen 49" descr="Interfaz de usuario gráfica, Texto&#10;&#10;Descripción generada automáticamente"/>
+            <wp:cNvGraphicFramePr>
+              <a:graphicFrameLocks xmlns:a="http://schemas.openxmlformats.org/drawingml/2006/main" noChangeAspect="1"/>
+            </wp:cNvGraphicFramePr>
+            <a:graphic xmlns:a="http://schemas.openxmlformats.org/drawingml/2006/main">
+              <a:graphicData uri="http://schemas.openxmlformats.org/drawingml/2006/picture">
+                <pic:pic xmlns:pic="http://schemas.openxmlformats.org/drawingml/2006/picture">
+                  <pic:nvPicPr>
+                    <pic:cNvPr id="49" name="Imagen 49" descr="Interfaz de usuario gráfica, Texto&#10;&#10;Descripción generada automáticamente"/>
+                    <pic:cNvPicPr/>
+                  </pic:nvPicPr>
+                  <pic:blipFill>
+                    <a:blip r:embed="rId53"/>
+                    <a:stretch>
+                      <a:fillRect/>
+                    </a:stretch>
+                  </pic:blipFill>
+                  <pic:spPr>
+                    <a:xfrm>
+                      <a:off x="0" y="0"/>
+                      <a:ext cx="5115639" cy="1314633"/>
+                    </a:xfrm>
+                    <a:prstGeom prst="rect">
+                      <a:avLst/>
+                    </a:prstGeom>
+                  </pic:spPr>
+                </pic:pic>
+              </a:graphicData>
+            </a:graphic>
+          </wp:inline>
+        </w:drawing>
+      </w:r>
+    </w:p>
+    <w:p>
+      <w:r>
+        <w:lastRenderedPageBreak/>
+        <w:drawing>
+          <wp:inline distT="0" distB="0" distL="0" distR="0" wp14:anchorId="120F8110" wp14:editId="77D70B44">
+            <wp:extent cx="5325218" cy="1762371"/>
+            <wp:effectExtent l="0" t="0" r="8890" b="9525"/>
+            <wp:docPr id="50" name="Imagen 50" descr="Texto&#10;&#10;Descripción generada automáticamente"/>
+            <wp:cNvGraphicFramePr>
+              <a:graphicFrameLocks xmlns:a="http://schemas.openxmlformats.org/drawingml/2006/main" noChangeAspect="1"/>
+            </wp:cNvGraphicFramePr>
+            <a:graphic xmlns:a="http://schemas.openxmlformats.org/drawingml/2006/main">
+              <a:graphicData uri="http://schemas.openxmlformats.org/drawingml/2006/picture">
+                <pic:pic xmlns:pic="http://schemas.openxmlformats.org/drawingml/2006/picture">
+                  <pic:nvPicPr>
+                    <pic:cNvPr id="50" name="Imagen 50" descr="Texto&#10;&#10;Descripción generada automáticamente"/>
+                    <pic:cNvPicPr/>
+                  </pic:nvPicPr>
+                  <pic:blipFill>
+                    <a:blip r:embed="rId54"/>
+                    <a:stretch>
+                      <a:fillRect/>
+                    </a:stretch>
+                  </pic:blipFill>
+                  <pic:spPr>
+                    <a:xfrm>
+                      <a:off x="0" y="0"/>
+                      <a:ext cx="5325218" cy="1762371"/>
+                    </a:xfrm>
+                    <a:prstGeom prst="rect">
+                      <a:avLst/>
+                    </a:prstGeom>
+                  </pic:spPr>
+                </pic:pic>
+              </a:graphicData>
+            </a:graphic>
+          </wp:inline>
+        </w:drawing>
+      </w:r>
+    </w:p>
+    <w:p>
+      <w:r>
+        <w:t xml:space="preserve">Andamos es explorando nuevos formatos, y formas de hacer las cosas </w:t>
+      </w:r>
+    </w:p>
+    <w:p>
+      <w:r>
+        <w:drawing>
+          <wp:inline distT="0" distB="0" distL="0" distR="0" wp14:anchorId="15614396" wp14:editId="4F6A9FCB">
+            <wp:extent cx="4143953" cy="2524477"/>
+            <wp:effectExtent l="0" t="0" r="9525" b="9525"/>
+            <wp:docPr id="51" name="Imagen 51"/>
+            <wp:cNvGraphicFramePr>
+              <a:graphicFrameLocks xmlns:a="http://schemas.openxmlformats.org/drawingml/2006/main" noChangeAspect="1"/>
+            </wp:cNvGraphicFramePr>
+            <a:graphic xmlns:a="http://schemas.openxmlformats.org/drawingml/2006/main">
+              <a:graphicData uri="http://schemas.openxmlformats.org/drawingml/2006/picture">
+                <pic:pic xmlns:pic="http://schemas.openxmlformats.org/drawingml/2006/picture">
+                  <pic:nvPicPr>
+                    <pic:cNvPr id="1" name=""/>
+                    <pic:cNvPicPr/>
+                  </pic:nvPicPr>
+                  <pic:blipFill>
+                    <a:blip r:embed="rId55"/>
+                    <a:stretch>
+                      <a:fillRect/>
+                    </a:stretch>
+                  </pic:blipFill>
+                  <pic:spPr>
+                    <a:xfrm>
+                      <a:off x="0" y="0"/>
+                      <a:ext cx="4143953" cy="2524477"/>
+                    </a:xfrm>
+                    <a:prstGeom prst="rect">
+                      <a:avLst/>
+                    </a:prstGeom>
+                  </pic:spPr>
+                </pic:pic>
+              </a:graphicData>
+            </a:graphic>
+          </wp:inline>
+        </w:drawing>
+      </w:r>
+    </w:p>
+    <w:p>
+      <w:r>
+        <w:t>Tuvimos error de calculo</w:t>
+      </w:r>
+    </w:p>
+    <w:p>
+      <w:r>
+        <w:drawing>
+          <wp:inline distT="0" distB="0" distL="0" distR="0" wp14:anchorId="21353D65" wp14:editId="12810863">
+            <wp:extent cx="4458322" cy="2486372"/>
+            <wp:effectExtent l="0" t="0" r="0" b="9525"/>
+            <wp:docPr id="52" name="Imagen 52"/>
+            <wp:cNvGraphicFramePr>
+              <a:graphicFrameLocks xmlns:a="http://schemas.openxmlformats.org/drawingml/2006/main" noChangeAspect="1"/>
+            </wp:cNvGraphicFramePr>
+            <a:graphic xmlns:a="http://schemas.openxmlformats.org/drawingml/2006/main">
+              <a:graphicData uri="http://schemas.openxmlformats.org/drawingml/2006/picture">
+                <pic:pic xmlns:pic="http://schemas.openxmlformats.org/drawingml/2006/picture">
+                  <pic:nvPicPr>
+                    <pic:cNvPr id="1" name=""/>
+                    <pic:cNvPicPr/>
+                  </pic:nvPicPr>
+                  <pic:blipFill>
+                    <a:blip r:embed="rId56"/>
+                    <a:stretch>
+                      <a:fillRect/>
+                    </a:stretch>
+                  </pic:blipFill>
+                  <pic:spPr>
+                    <a:xfrm>
+                      <a:off x="0" y="0"/>
+                      <a:ext cx="4458322" cy="2486372"/>
+                    </a:xfrm>
+                    <a:prstGeom prst="rect">
+                      <a:avLst/>
+                    </a:prstGeom>
+                  </pic:spPr>
+                </pic:pic>
+              </a:graphicData>
+            </a:graphic>
+          </wp:inline>
+        </w:drawing>
+      </w:r>
+    </w:p>
+    <w:p>
+      <w:r>
+        <w:t>No teníamos el id y generaba un error al volver a los tipos de subsidios</w:t>
+      </w:r>
+    </w:p>
+    <w:p>
+      <w:r>
+        <w:t>Cabe recordar que todo lo podemos ver reflejado en la base de datos</w:t>
+      </w:r>
+    </w:p>
+    <w:p>
+      <w:r>
+        <w:lastRenderedPageBreak/>
+        <w:drawing>
+          <wp:inline distT="0" distB="0" distL="0" distR="0" wp14:anchorId="6700E768" wp14:editId="1B546E97">
+            <wp:extent cx="5612130" cy="2640330"/>
+            <wp:effectExtent l="0" t="0" r="7620" b="7620"/>
+            <wp:docPr id="53" name="Imagen 53"/>
+            <wp:cNvGraphicFramePr>
+              <a:graphicFrameLocks xmlns:a="http://schemas.openxmlformats.org/drawingml/2006/main" noChangeAspect="1"/>
+            </wp:cNvGraphicFramePr>
+            <a:graphic xmlns:a="http://schemas.openxmlformats.org/drawingml/2006/main">
+              <a:graphicData uri="http://schemas.openxmlformats.org/drawingml/2006/picture">
+                <pic:pic xmlns:pic="http://schemas.openxmlformats.org/drawingml/2006/picture">
+                  <pic:nvPicPr>
+                    <pic:cNvPr id="1" name=""/>
+                    <pic:cNvPicPr/>
+                  </pic:nvPicPr>
+                  <pic:blipFill>
+                    <a:blip r:embed="rId57"/>
+                    <a:stretch>
+                      <a:fillRect/>
+                    </a:stretch>
+                  </pic:blipFill>
+                  <pic:spPr>
+                    <a:xfrm>
+                      <a:off x="0" y="0"/>
+                      <a:ext cx="5612130" cy="2640330"/>
+                    </a:xfrm>
+                    <a:prstGeom prst="rect">
+                      <a:avLst/>
+                    </a:prstGeom>
+                  </pic:spPr>
+                </pic:pic>
+              </a:graphicData>
+            </a:graphic>
+          </wp:inline>
+        </w:drawing>
+      </w:r>
+    </w:p>
+    <w:p/>
     <w:sectPr>
       <w:pgSz w:w="12240" w:h="15840"/>
       <w:pgMar w:top="1417" w:right="1701" w:bottom="1417" w:left="1701" w:header="708" w:footer="708" w:gutter="0"/>

</xml_diff>